<commit_message>
Finished the code review form
</commit_message>
<xml_diff>
--- a/labs/Lab 07/CS133JS_Lab07_CodeReview.docx
+++ b/labs/Lab 07/CS133JS_Lab07_CodeReview.docx
@@ -467,6 +467,30 @@
                 <w:bCs/>
               </w:rPr>
             </w:pPr>
+            <w:r>
+              <w:rPr>
+                <w:bCs/>
+              </w:rPr>
+              <w:t xml:space="preserve">Does clicking the </w:t>
+            </w:r>
+            <w:r>
+              <w:rPr>
+                <w:bCs/>
+              </w:rPr>
+              <w:t>“puzzle 1” button load a 5 x 5</w:t>
+            </w:r>
+            <w:r>
+              <w:rPr>
+                <w:bCs/>
+              </w:rPr>
+              <w:t>, very easy,</w:t>
+            </w:r>
+            <w:r>
+              <w:rPr>
+                <w:bCs/>
+              </w:rPr>
+              <w:t xml:space="preserve"> puzzle?</w:t>
+            </w:r>
           </w:p>
         </w:tc>
         <w:tc>
@@ -542,6 +566,36 @@
                 <w:bCs/>
               </w:rPr>
             </w:pPr>
+            <w:r>
+              <w:rPr>
+                <w:bCs/>
+              </w:rPr>
+              <w:t>Does clicking the “</w:t>
+            </w:r>
+            <w:r>
+              <w:rPr>
+                <w:bCs/>
+              </w:rPr>
+              <w:t>puzzle 2</w:t>
+            </w:r>
+            <w:r>
+              <w:rPr>
+                <w:bCs/>
+              </w:rPr>
+              <w:t>”</w:t>
+            </w:r>
+            <w:r>
+              <w:rPr>
+                <w:bCs/>
+              </w:rPr>
+              <w:t xml:space="preserve"> button load a 20 x 20, moderate,</w:t>
+            </w:r>
+            <w:r>
+              <w:rPr>
+                <w:bCs/>
+              </w:rPr>
+              <w:t xml:space="preserve"> puzzle?</w:t>
+            </w:r>
           </w:p>
         </w:tc>
         <w:tc>
@@ -613,6 +667,50 @@
             <w:pPr>
               <w:widowControl w:val="0"/>
             </w:pPr>
+            <w:r>
+              <w:rPr>
+                <w:bCs/>
+              </w:rPr>
+              <w:t>Does clicking the “</w:t>
+            </w:r>
+            <w:r>
+              <w:rPr>
+                <w:bCs/>
+              </w:rPr>
+              <w:t>puzzle 3</w:t>
+            </w:r>
+            <w:r>
+              <w:rPr>
+                <w:bCs/>
+              </w:rPr>
+              <w:t>”</w:t>
+            </w:r>
+            <w:r>
+              <w:rPr>
+                <w:bCs/>
+              </w:rPr>
+              <w:t xml:space="preserve"> button load a 20 x 20, </w:t>
+            </w:r>
+            <w:proofErr w:type="gramStart"/>
+            <w:r>
+              <w:rPr>
+                <w:bCs/>
+              </w:rPr>
+              <w:t xml:space="preserve">hard </w:t>
+            </w:r>
+            <w:r>
+              <w:rPr>
+                <w:bCs/>
+              </w:rPr>
+              <w:t xml:space="preserve"> puzzle</w:t>
+            </w:r>
+            <w:proofErr w:type="gramEnd"/>
+            <w:r>
+              <w:rPr>
+                <w:bCs/>
+              </w:rPr>
+              <w:t>?</w:t>
+            </w:r>
           </w:p>
         </w:tc>
         <w:tc>
@@ -676,13 +774,22 @@
           </w:tcPr>
           <w:p>
             <w:pPr>
-              <w:tabs>
-                <w:tab w:val="left" w:pos="0"/>
-              </w:tabs>
-              <w:rPr>
-                <w:bCs/>
-              </w:rPr>
-            </w:pPr>
+              <w:rPr>
+                <w:bCs/>
+              </w:rPr>
+            </w:pPr>
+            <w:r>
+              <w:rPr>
+                <w:bCs/>
+              </w:rPr>
+              <w:t xml:space="preserve">Are all the cells initially gold </w:t>
+            </w:r>
+            <w:r>
+              <w:rPr>
+                <w:bCs/>
+              </w:rPr>
+              <w:t>(unknown)?</w:t>
+            </w:r>
           </w:p>
         </w:tc>
         <w:tc>
@@ -745,6 +852,94 @@
             </w:tcMar>
           </w:tcPr>
           <w:p>
+            <w:r>
+              <w:rPr>
+                <w:bCs/>
+              </w:rPr>
+              <w:t xml:space="preserve">Does clicking a cell once change it </w:t>
+            </w:r>
+            <w:proofErr w:type="gramStart"/>
+            <w:r>
+              <w:rPr>
+                <w:bCs/>
+              </w:rPr>
+              <w:t>to</w:t>
+            </w:r>
+            <w:proofErr w:type="gramEnd"/>
+            <w:r>
+              <w:rPr>
+                <w:bCs/>
+              </w:rPr>
+              <w:t xml:space="preserve"> black (</w:t>
+            </w:r>
+            <w:r>
+              <w:rPr>
+                <w:bCs/>
+              </w:rPr>
+              <w:t>marked)?</w:t>
+            </w:r>
+          </w:p>
+        </w:tc>
+        <w:tc>
+          <w:tcPr>
+            <w:tcW w:w="720" w:type="dxa"/>
+            <w:tcBorders>
+              <w:top w:val="nil"/>
+              <w:left w:val="single" w:sz="4" w:space="0" w:color="000001"/>
+              <w:bottom w:val="single" w:sz="4" w:space="0" w:color="000001"/>
+              <w:right w:val="single" w:sz="4" w:space="0" w:color="000001"/>
+            </w:tcBorders>
+            <w:shd w:val="clear" w:color="auto" w:fill="FFFFFF"/>
+            <w:tcMar>
+              <w:left w:w="98" w:type="dxa"/>
+            </w:tcMar>
+          </w:tcPr>
+          <w:p>
+            <w:pPr>
+              <w:widowControl w:val="0"/>
+            </w:pPr>
+          </w:p>
+        </w:tc>
+        <w:tc>
+          <w:tcPr>
+            <w:tcW w:w="810" w:type="dxa"/>
+            <w:tcBorders>
+              <w:top w:val="nil"/>
+              <w:left w:val="single" w:sz="4" w:space="0" w:color="000001"/>
+              <w:bottom w:val="single" w:sz="4" w:space="0" w:color="000001"/>
+              <w:right w:val="single" w:sz="4" w:space="0" w:color="000001"/>
+            </w:tcBorders>
+            <w:shd w:val="clear" w:color="auto" w:fill="FFFFFF"/>
+            <w:tcMar>
+              <w:left w:w="98" w:type="dxa"/>
+            </w:tcMar>
+          </w:tcPr>
+          <w:p>
+            <w:pPr>
+              <w:widowControl w:val="0"/>
+            </w:pPr>
+          </w:p>
+        </w:tc>
+      </w:tr>
+      <w:tr>
+        <w:trPr>
+          <w:trHeight w:val="305"/>
+        </w:trPr>
+        <w:tc>
+          <w:tcPr>
+            <w:tcW w:w="7907" w:type="dxa"/>
+            <w:tcBorders>
+              <w:top w:val="nil"/>
+              <w:left w:val="single" w:sz="4" w:space="0" w:color="000001"/>
+              <w:bottom w:val="single" w:sz="4" w:space="0" w:color="000001"/>
+              <w:right w:val="nil"/>
+            </w:tcBorders>
+            <w:shd w:val="clear" w:color="auto" w:fill="FFFFFF"/>
+            <w:tcMar>
+              <w:left w:w="98" w:type="dxa"/>
+            </w:tcMar>
+          </w:tcPr>
+          <w:p>
             <w:pPr>
               <w:tabs>
                 <w:tab w:val="left" w:pos="0"/>
@@ -753,6 +948,387 @@
                 <w:bCs/>
               </w:rPr>
             </w:pPr>
+            <w:r>
+              <w:rPr>
+                <w:bCs/>
+              </w:rPr>
+              <w:t xml:space="preserve">Does clicking a cell </w:t>
+            </w:r>
+            <w:r>
+              <w:rPr>
+                <w:bCs/>
+              </w:rPr>
+              <w:t>a second time</w:t>
+            </w:r>
+            <w:r>
+              <w:rPr>
+                <w:bCs/>
+              </w:rPr>
+              <w:t xml:space="preserve"> change it </w:t>
+            </w:r>
+            <w:proofErr w:type="gramStart"/>
+            <w:r>
+              <w:rPr>
+                <w:bCs/>
+              </w:rPr>
+              <w:t>to</w:t>
+            </w:r>
+            <w:proofErr w:type="gramEnd"/>
+            <w:r>
+              <w:rPr>
+                <w:bCs/>
+              </w:rPr>
+              <w:t xml:space="preserve"> </w:t>
+            </w:r>
+            <w:r>
+              <w:rPr>
+                <w:bCs/>
+              </w:rPr>
+              <w:t>white</w:t>
+            </w:r>
+            <w:r>
+              <w:rPr>
+                <w:bCs/>
+              </w:rPr>
+              <w:t xml:space="preserve"> (</w:t>
+            </w:r>
+            <w:r>
+              <w:rPr>
+                <w:bCs/>
+              </w:rPr>
+              <w:t>empty)?</w:t>
+            </w:r>
+          </w:p>
+        </w:tc>
+        <w:tc>
+          <w:tcPr>
+            <w:tcW w:w="720" w:type="dxa"/>
+            <w:tcBorders>
+              <w:top w:val="nil"/>
+              <w:left w:val="single" w:sz="4" w:space="0" w:color="000001"/>
+              <w:bottom w:val="single" w:sz="4" w:space="0" w:color="000001"/>
+              <w:right w:val="single" w:sz="4" w:space="0" w:color="000001"/>
+            </w:tcBorders>
+            <w:shd w:val="clear" w:color="auto" w:fill="FFFFFF"/>
+            <w:tcMar>
+              <w:left w:w="98" w:type="dxa"/>
+            </w:tcMar>
+          </w:tcPr>
+          <w:p>
+            <w:pPr>
+              <w:widowControl w:val="0"/>
+            </w:pPr>
+          </w:p>
+        </w:tc>
+        <w:tc>
+          <w:tcPr>
+            <w:tcW w:w="810" w:type="dxa"/>
+            <w:tcBorders>
+              <w:top w:val="nil"/>
+              <w:left w:val="single" w:sz="4" w:space="0" w:color="000001"/>
+              <w:bottom w:val="single" w:sz="4" w:space="0" w:color="000001"/>
+              <w:right w:val="single" w:sz="4" w:space="0" w:color="000001"/>
+            </w:tcBorders>
+            <w:shd w:val="clear" w:color="auto" w:fill="FFFFFF"/>
+            <w:tcMar>
+              <w:left w:w="98" w:type="dxa"/>
+            </w:tcMar>
+          </w:tcPr>
+          <w:p>
+            <w:pPr>
+              <w:widowControl w:val="0"/>
+            </w:pPr>
+          </w:p>
+        </w:tc>
+      </w:tr>
+      <w:tr>
+        <w:trPr>
+          <w:trHeight w:val="305"/>
+        </w:trPr>
+        <w:tc>
+          <w:tcPr>
+            <w:tcW w:w="7907" w:type="dxa"/>
+            <w:tcBorders>
+              <w:top w:val="nil"/>
+              <w:left w:val="single" w:sz="4" w:space="0" w:color="000001"/>
+              <w:bottom w:val="single" w:sz="4" w:space="0" w:color="000001"/>
+              <w:right w:val="nil"/>
+            </w:tcBorders>
+            <w:shd w:val="clear" w:color="auto" w:fill="FFFFFF"/>
+            <w:tcMar>
+              <w:left w:w="98" w:type="dxa"/>
+            </w:tcMar>
+          </w:tcPr>
+          <w:p>
+            <w:pPr>
+              <w:rPr>
+                <w:bCs/>
+              </w:rPr>
+            </w:pPr>
+            <w:r>
+              <w:rPr>
+                <w:bCs/>
+              </w:rPr>
+              <w:t xml:space="preserve">Does clicking the “Peek” </w:t>
+            </w:r>
+            <w:r>
+              <w:rPr>
+                <w:bCs/>
+              </w:rPr>
+              <w:t>button highlight your errors?</w:t>
+            </w:r>
+            <w:r>
+              <w:rPr>
+                <w:bCs/>
+              </w:rPr>
+              <w:t xml:space="preserve"> </w:t>
+            </w:r>
+            <w:r>
+              <w:rPr>
+                <w:bCs/>
+              </w:rPr>
+              <w:t>(</w:t>
+            </w:r>
+            <w:r>
+              <w:rPr>
+                <w:bCs/>
+              </w:rPr>
+              <w:t>Incorrectly marked cells will be highlighted in red; incorrect empty cells will be highlighted in pink.</w:t>
+            </w:r>
+            <w:r>
+              <w:rPr>
+                <w:bCs/>
+              </w:rPr>
+              <w:t>)</w:t>
+            </w:r>
+          </w:p>
+        </w:tc>
+        <w:tc>
+          <w:tcPr>
+            <w:tcW w:w="720" w:type="dxa"/>
+            <w:tcBorders>
+              <w:top w:val="nil"/>
+              <w:left w:val="single" w:sz="4" w:space="0" w:color="000001"/>
+              <w:bottom w:val="single" w:sz="4" w:space="0" w:color="000001"/>
+              <w:right w:val="single" w:sz="4" w:space="0" w:color="000001"/>
+            </w:tcBorders>
+            <w:shd w:val="clear" w:color="auto" w:fill="FFFFFF"/>
+            <w:tcMar>
+              <w:left w:w="98" w:type="dxa"/>
+            </w:tcMar>
+          </w:tcPr>
+          <w:p>
+            <w:pPr>
+              <w:widowControl w:val="0"/>
+            </w:pPr>
+          </w:p>
+        </w:tc>
+        <w:tc>
+          <w:tcPr>
+            <w:tcW w:w="810" w:type="dxa"/>
+            <w:tcBorders>
+              <w:top w:val="nil"/>
+              <w:left w:val="single" w:sz="4" w:space="0" w:color="000001"/>
+              <w:bottom w:val="single" w:sz="4" w:space="0" w:color="000001"/>
+              <w:right w:val="single" w:sz="4" w:space="0" w:color="000001"/>
+            </w:tcBorders>
+            <w:shd w:val="clear" w:color="auto" w:fill="FFFFFF"/>
+            <w:tcMar>
+              <w:left w:w="98" w:type="dxa"/>
+            </w:tcMar>
+          </w:tcPr>
+          <w:p>
+            <w:pPr>
+              <w:widowControl w:val="0"/>
+            </w:pPr>
+          </w:p>
+        </w:tc>
+      </w:tr>
+      <w:tr>
+        <w:trPr>
+          <w:trHeight w:val="305"/>
+        </w:trPr>
+        <w:tc>
+          <w:tcPr>
+            <w:tcW w:w="7907" w:type="dxa"/>
+            <w:tcBorders>
+              <w:top w:val="nil"/>
+              <w:left w:val="single" w:sz="4" w:space="0" w:color="000001"/>
+              <w:bottom w:val="single" w:sz="4" w:space="0" w:color="000001"/>
+              <w:right w:val="nil"/>
+            </w:tcBorders>
+            <w:shd w:val="clear" w:color="auto" w:fill="FFFFFF"/>
+            <w:tcMar>
+              <w:left w:w="98" w:type="dxa"/>
+            </w:tcMar>
+          </w:tcPr>
+          <w:p>
+            <w:pPr>
+              <w:tabs>
+                <w:tab w:val="left" w:pos="0"/>
+              </w:tabs>
+              <w:rPr>
+                <w:bCs/>
+              </w:rPr>
+            </w:pPr>
+            <w:r>
+              <w:rPr>
+                <w:bCs/>
+              </w:rPr>
+              <w:t>Does clicking the “Show Solution” button cause the solution to be shown?</w:t>
+            </w:r>
+          </w:p>
+        </w:tc>
+        <w:tc>
+          <w:tcPr>
+            <w:tcW w:w="720" w:type="dxa"/>
+            <w:tcBorders>
+              <w:top w:val="nil"/>
+              <w:left w:val="single" w:sz="4" w:space="0" w:color="000001"/>
+              <w:bottom w:val="single" w:sz="4" w:space="0" w:color="000001"/>
+              <w:right w:val="single" w:sz="4" w:space="0" w:color="000001"/>
+            </w:tcBorders>
+            <w:shd w:val="clear" w:color="auto" w:fill="FFFFFF"/>
+            <w:tcMar>
+              <w:left w:w="98" w:type="dxa"/>
+            </w:tcMar>
+          </w:tcPr>
+          <w:p>
+            <w:pPr>
+              <w:widowControl w:val="0"/>
+            </w:pPr>
+          </w:p>
+        </w:tc>
+        <w:tc>
+          <w:tcPr>
+            <w:tcW w:w="810" w:type="dxa"/>
+            <w:tcBorders>
+              <w:top w:val="nil"/>
+              <w:left w:val="single" w:sz="4" w:space="0" w:color="000001"/>
+              <w:bottom w:val="single" w:sz="4" w:space="0" w:color="000001"/>
+              <w:right w:val="single" w:sz="4" w:space="0" w:color="000001"/>
+            </w:tcBorders>
+            <w:shd w:val="clear" w:color="auto" w:fill="FFFFFF"/>
+            <w:tcMar>
+              <w:left w:w="98" w:type="dxa"/>
+            </w:tcMar>
+          </w:tcPr>
+          <w:p>
+            <w:pPr>
+              <w:widowControl w:val="0"/>
+            </w:pPr>
+          </w:p>
+        </w:tc>
+      </w:tr>
+      <w:tr>
+        <w:trPr>
+          <w:trHeight w:val="305"/>
+        </w:trPr>
+        <w:tc>
+          <w:tcPr>
+            <w:tcW w:w="7907" w:type="dxa"/>
+            <w:tcBorders>
+              <w:top w:val="nil"/>
+              <w:left w:val="single" w:sz="4" w:space="0" w:color="000001"/>
+              <w:bottom w:val="single" w:sz="4" w:space="0" w:color="000001"/>
+              <w:right w:val="nil"/>
+            </w:tcBorders>
+            <w:shd w:val="clear" w:color="auto" w:fill="FFFFFF"/>
+            <w:tcMar>
+              <w:left w:w="98" w:type="dxa"/>
+            </w:tcMar>
+          </w:tcPr>
+          <w:p>
+            <w:pPr>
+              <w:tabs>
+                <w:tab w:val="left" w:pos="0"/>
+              </w:tabs>
+              <w:rPr>
+                <w:bCs/>
+              </w:rPr>
+            </w:pPr>
+            <w:r>
+              <w:rPr>
+                <w:bCs/>
+              </w:rPr>
+              <w:t>When you complete the solution correctly, is an alert popped up that congratulates you?</w:t>
+            </w:r>
+          </w:p>
+        </w:tc>
+        <w:tc>
+          <w:tcPr>
+            <w:tcW w:w="720" w:type="dxa"/>
+            <w:tcBorders>
+              <w:top w:val="nil"/>
+              <w:left w:val="single" w:sz="4" w:space="0" w:color="000001"/>
+              <w:bottom w:val="single" w:sz="4" w:space="0" w:color="000001"/>
+              <w:right w:val="single" w:sz="4" w:space="0" w:color="000001"/>
+            </w:tcBorders>
+            <w:shd w:val="clear" w:color="auto" w:fill="FFFFFF"/>
+            <w:tcMar>
+              <w:left w:w="98" w:type="dxa"/>
+            </w:tcMar>
+          </w:tcPr>
+          <w:p>
+            <w:pPr>
+              <w:widowControl w:val="0"/>
+            </w:pPr>
+          </w:p>
+        </w:tc>
+        <w:tc>
+          <w:tcPr>
+            <w:tcW w:w="810" w:type="dxa"/>
+            <w:tcBorders>
+              <w:top w:val="nil"/>
+              <w:left w:val="single" w:sz="4" w:space="0" w:color="000001"/>
+              <w:bottom w:val="single" w:sz="4" w:space="0" w:color="000001"/>
+              <w:right w:val="single" w:sz="4" w:space="0" w:color="000001"/>
+            </w:tcBorders>
+            <w:shd w:val="clear" w:color="auto" w:fill="FFFFFF"/>
+            <w:tcMar>
+              <w:left w:w="98" w:type="dxa"/>
+            </w:tcMar>
+          </w:tcPr>
+          <w:p>
+            <w:pPr>
+              <w:widowControl w:val="0"/>
+            </w:pPr>
+          </w:p>
+        </w:tc>
+      </w:tr>
+      <w:tr>
+        <w:trPr>
+          <w:trHeight w:val="305"/>
+        </w:trPr>
+        <w:tc>
+          <w:tcPr>
+            <w:tcW w:w="7907" w:type="dxa"/>
+            <w:tcBorders>
+              <w:top w:val="nil"/>
+              <w:left w:val="single" w:sz="4" w:space="0" w:color="000001"/>
+              <w:bottom w:val="single" w:sz="4" w:space="0" w:color="000001"/>
+              <w:right w:val="nil"/>
+            </w:tcBorders>
+            <w:shd w:val="clear" w:color="auto" w:fill="FFFFFF"/>
+            <w:tcMar>
+              <w:left w:w="98" w:type="dxa"/>
+            </w:tcMar>
+          </w:tcPr>
+          <w:p>
+            <w:pPr>
+              <w:tabs>
+                <w:tab w:val="left" w:pos="0"/>
+              </w:tabs>
+              <w:rPr>
+                <w:bCs/>
+              </w:rPr>
+            </w:pPr>
+            <w:r>
+              <w:rPr>
+                <w:bCs/>
+              </w:rPr>
+              <w:t>Is a hint displayed in the upper left area of the page?</w:t>
+            </w:r>
           </w:p>
         </w:tc>
         <w:tc>
@@ -1243,14 +1819,11 @@
         </w:tc>
       </w:tr>
       <w:tr>
-        <w:trPr>
-          <w:trHeight w:val="305"/>
-        </w:trPr>
         <w:tc>
           <w:tcPr>
             <w:tcW w:w="7907" w:type="dxa"/>
             <w:tcBorders>
-              <w:top w:val="nil"/>
+              <w:top w:val="single" w:sz="4" w:space="0" w:color="000001"/>
               <w:left w:val="single" w:sz="4" w:space="0" w:color="000001"/>
               <w:bottom w:val="single" w:sz="4" w:space="0" w:color="000001"/>
               <w:right w:val="nil"/>
@@ -1262,29 +1835,59 @@
           </w:tcPr>
           <w:p>
             <w:pPr>
-              <w:tabs>
-                <w:tab w:val="left" w:pos="0"/>
-              </w:tabs>
-            </w:pPr>
+              <w:widowControl w:val="0"/>
+              <w:rPr>
+                <w:bCs/>
+              </w:rPr>
+            </w:pPr>
+            <w:r>
+              <w:rPr>
+                <w:bCs/>
+              </w:rPr>
+              <w:t>Does clicking the “puzzle 1” button load a 5 x 5</w:t>
+            </w:r>
+            <w:r>
+              <w:rPr>
+                <w:bCs/>
+              </w:rPr>
+              <w:t xml:space="preserve">, </w:t>
+            </w:r>
+            <w:r>
+              <w:rPr>
+                <w:bCs/>
+              </w:rPr>
+              <w:t>easy</w:t>
+            </w:r>
+            <w:r>
+              <w:rPr>
+                <w:bCs/>
+              </w:rPr>
+              <w:t xml:space="preserve"> puzzle?</w:t>
+            </w:r>
           </w:p>
         </w:tc>
         <w:tc>
           <w:tcPr>
             <w:tcW w:w="720" w:type="dxa"/>
             <w:tcBorders>
-              <w:top w:val="nil"/>
-              <w:left w:val="single" w:sz="4" w:space="0" w:color="000001"/>
-              <w:bottom w:val="single" w:sz="4" w:space="0" w:color="000001"/>
-              <w:right w:val="single" w:sz="4" w:space="0" w:color="000001"/>
-            </w:tcBorders>
-            <w:shd w:val="clear" w:color="auto" w:fill="FFFFFF"/>
-            <w:tcMar>
-              <w:left w:w="98" w:type="dxa"/>
-            </w:tcMar>
-          </w:tcPr>
-          <w:p>
-            <w:pPr>
-              <w:widowControl w:val="0"/>
+              <w:top w:val="single" w:sz="4" w:space="0" w:color="000001"/>
+              <w:left w:val="single" w:sz="4" w:space="0" w:color="000001"/>
+              <w:bottom w:val="single" w:sz="4" w:space="0" w:color="000001"/>
+              <w:right w:val="single" w:sz="4" w:space="0" w:color="000001"/>
+            </w:tcBorders>
+            <w:shd w:val="clear" w:color="auto" w:fill="FFFFFF"/>
+            <w:tcMar>
+              <w:left w:w="98" w:type="dxa"/>
+            </w:tcMar>
+          </w:tcPr>
+          <w:p>
+            <w:pPr>
+              <w:widowControl w:val="0"/>
+              <w:rPr>
+                <w:b/>
+                <w:bCs/>
+                <w:i/>
+              </w:rPr>
             </w:pPr>
           </w:p>
         </w:tc>
@@ -1292,19 +1895,119 @@
           <w:tcPr>
             <w:tcW w:w="810" w:type="dxa"/>
             <w:tcBorders>
-              <w:top w:val="nil"/>
-              <w:left w:val="single" w:sz="4" w:space="0" w:color="000001"/>
-              <w:bottom w:val="single" w:sz="4" w:space="0" w:color="000001"/>
-              <w:right w:val="single" w:sz="4" w:space="0" w:color="000001"/>
-            </w:tcBorders>
-            <w:shd w:val="clear" w:color="auto" w:fill="FFFFFF"/>
-            <w:tcMar>
-              <w:left w:w="98" w:type="dxa"/>
-            </w:tcMar>
-          </w:tcPr>
-          <w:p>
-            <w:pPr>
-              <w:widowControl w:val="0"/>
+              <w:top w:val="single" w:sz="4" w:space="0" w:color="000001"/>
+              <w:left w:val="single" w:sz="4" w:space="0" w:color="000001"/>
+              <w:bottom w:val="single" w:sz="4" w:space="0" w:color="000001"/>
+              <w:right w:val="single" w:sz="4" w:space="0" w:color="000001"/>
+            </w:tcBorders>
+            <w:shd w:val="clear" w:color="auto" w:fill="FFFFFF"/>
+            <w:tcMar>
+              <w:left w:w="98" w:type="dxa"/>
+            </w:tcMar>
+          </w:tcPr>
+          <w:p>
+            <w:pPr>
+              <w:widowControl w:val="0"/>
+              <w:rPr>
+                <w:b/>
+                <w:bCs/>
+                <w:i/>
+              </w:rPr>
+            </w:pPr>
+          </w:p>
+        </w:tc>
+      </w:tr>
+      <w:tr>
+        <w:tc>
+          <w:tcPr>
+            <w:tcW w:w="7907" w:type="dxa"/>
+            <w:tcBorders>
+              <w:top w:val="single" w:sz="4" w:space="0" w:color="000001"/>
+              <w:left w:val="single" w:sz="4" w:space="0" w:color="000001"/>
+              <w:bottom w:val="single" w:sz="4" w:space="0" w:color="000001"/>
+              <w:right w:val="nil"/>
+            </w:tcBorders>
+            <w:shd w:val="clear" w:color="auto" w:fill="FFFFFF"/>
+            <w:tcMar>
+              <w:left w:w="98" w:type="dxa"/>
+            </w:tcMar>
+          </w:tcPr>
+          <w:p>
+            <w:pPr>
+              <w:widowControl w:val="0"/>
+              <w:rPr>
+                <w:bCs/>
+              </w:rPr>
+            </w:pPr>
+            <w:r>
+              <w:rPr>
+                <w:bCs/>
+              </w:rPr>
+              <w:t>Does clicking the “puzzle 2”</w:t>
+            </w:r>
+            <w:r>
+              <w:rPr>
+                <w:bCs/>
+              </w:rPr>
+              <w:t xml:space="preserve"> button load a 7 x 7</w:t>
+            </w:r>
+            <w:r>
+              <w:rPr>
+                <w:bCs/>
+              </w:rPr>
+              <w:t>, moderate</w:t>
+            </w:r>
+            <w:r>
+              <w:rPr>
+                <w:bCs/>
+              </w:rPr>
+              <w:t xml:space="preserve"> puzzle?</w:t>
+            </w:r>
+          </w:p>
+        </w:tc>
+        <w:tc>
+          <w:tcPr>
+            <w:tcW w:w="720" w:type="dxa"/>
+            <w:tcBorders>
+              <w:top w:val="single" w:sz="4" w:space="0" w:color="000001"/>
+              <w:left w:val="single" w:sz="4" w:space="0" w:color="000001"/>
+              <w:bottom w:val="single" w:sz="4" w:space="0" w:color="000001"/>
+              <w:right w:val="single" w:sz="4" w:space="0" w:color="000001"/>
+            </w:tcBorders>
+            <w:shd w:val="clear" w:color="auto" w:fill="FFFFFF"/>
+            <w:tcMar>
+              <w:left w:w="98" w:type="dxa"/>
+            </w:tcMar>
+          </w:tcPr>
+          <w:p>
+            <w:pPr>
+              <w:widowControl w:val="0"/>
+              <w:rPr>
+                <w:bCs/>
+              </w:rPr>
+            </w:pPr>
+          </w:p>
+        </w:tc>
+        <w:tc>
+          <w:tcPr>
+            <w:tcW w:w="810" w:type="dxa"/>
+            <w:tcBorders>
+              <w:top w:val="single" w:sz="4" w:space="0" w:color="000001"/>
+              <w:left w:val="single" w:sz="4" w:space="0" w:color="000001"/>
+              <w:bottom w:val="single" w:sz="4" w:space="0" w:color="000001"/>
+              <w:right w:val="single" w:sz="4" w:space="0" w:color="000001"/>
+            </w:tcBorders>
+            <w:shd w:val="clear" w:color="auto" w:fill="FFFFFF"/>
+            <w:tcMar>
+              <w:left w:w="98" w:type="dxa"/>
+            </w:tcMar>
+          </w:tcPr>
+          <w:p>
+            <w:pPr>
+              <w:widowControl w:val="0"/>
+              <w:rPr>
+                <w:bCs/>
+              </w:rPr>
             </w:pPr>
           </w:p>
         </w:tc>
@@ -1317,7 +2020,7 @@
           <w:tcPr>
             <w:tcW w:w="7907" w:type="dxa"/>
             <w:tcBorders>
-              <w:top w:val="nil"/>
+              <w:top w:val="single" w:sz="4" w:space="0" w:color="000001"/>
               <w:left w:val="single" w:sz="4" w:space="0" w:color="000001"/>
               <w:bottom w:val="single" w:sz="4" w:space="0" w:color="000001"/>
               <w:right w:val="nil"/>
@@ -1327,39 +2030,81 @@
               <w:left w:w="98" w:type="dxa"/>
             </w:tcMar>
           </w:tcPr>
-          <w:p/>
+          <w:p>
+            <w:pPr>
+              <w:widowControl w:val="0"/>
+            </w:pPr>
+            <w:r>
+              <w:rPr>
+                <w:bCs/>
+              </w:rPr>
+              <w:t>Does clicking the “puzzle 3”</w:t>
+            </w:r>
+            <w:r>
+              <w:rPr>
+                <w:bCs/>
+              </w:rPr>
+              <w:t xml:space="preserve"> button load a 9 x 9</w:t>
+            </w:r>
+            <w:r>
+              <w:rPr>
+                <w:bCs/>
+              </w:rPr>
+              <w:t xml:space="preserve">, </w:t>
+            </w:r>
+            <w:r>
+              <w:rPr>
+                <w:bCs/>
+              </w:rPr>
+              <w:t>hard</w:t>
+            </w:r>
+            <w:r>
+              <w:rPr>
+                <w:bCs/>
+              </w:rPr>
+              <w:t xml:space="preserve"> puzzle?</w:t>
+            </w:r>
+          </w:p>
         </w:tc>
         <w:tc>
           <w:tcPr>
             <w:tcW w:w="720" w:type="dxa"/>
             <w:tcBorders>
-              <w:top w:val="nil"/>
-              <w:left w:val="single" w:sz="4" w:space="0" w:color="000001"/>
-              <w:bottom w:val="single" w:sz="4" w:space="0" w:color="000001"/>
-              <w:right w:val="single" w:sz="4" w:space="0" w:color="000001"/>
-            </w:tcBorders>
-            <w:shd w:val="clear" w:color="auto" w:fill="FFFFFF"/>
-            <w:tcMar>
-              <w:left w:w="98" w:type="dxa"/>
-            </w:tcMar>
-          </w:tcPr>
-          <w:p/>
+              <w:top w:val="single" w:sz="4" w:space="0" w:color="000001"/>
+              <w:left w:val="single" w:sz="4" w:space="0" w:color="000001"/>
+              <w:bottom w:val="single" w:sz="4" w:space="0" w:color="000001"/>
+              <w:right w:val="single" w:sz="4" w:space="0" w:color="000001"/>
+            </w:tcBorders>
+            <w:shd w:val="clear" w:color="auto" w:fill="FFFFFF"/>
+            <w:tcMar>
+              <w:left w:w="98" w:type="dxa"/>
+            </w:tcMar>
+          </w:tcPr>
+          <w:p>
+            <w:pPr>
+              <w:widowControl w:val="0"/>
+            </w:pPr>
+          </w:p>
         </w:tc>
         <w:tc>
           <w:tcPr>
             <w:tcW w:w="810" w:type="dxa"/>
             <w:tcBorders>
-              <w:top w:val="nil"/>
-              <w:left w:val="single" w:sz="4" w:space="0" w:color="000001"/>
-              <w:bottom w:val="single" w:sz="4" w:space="0" w:color="000001"/>
-              <w:right w:val="single" w:sz="4" w:space="0" w:color="000001"/>
-            </w:tcBorders>
-            <w:shd w:val="clear" w:color="auto" w:fill="FFFFFF"/>
-            <w:tcMar>
-              <w:left w:w="98" w:type="dxa"/>
-            </w:tcMar>
-          </w:tcPr>
-          <w:p/>
+              <w:top w:val="single" w:sz="4" w:space="0" w:color="000001"/>
+              <w:left w:val="single" w:sz="4" w:space="0" w:color="000001"/>
+              <w:bottom w:val="single" w:sz="4" w:space="0" w:color="000001"/>
+              <w:right w:val="single" w:sz="4" w:space="0" w:color="000001"/>
+            </w:tcBorders>
+            <w:shd w:val="clear" w:color="auto" w:fill="FFFFFF"/>
+            <w:tcMar>
+              <w:left w:w="98" w:type="dxa"/>
+            </w:tcMar>
+          </w:tcPr>
+          <w:p>
+            <w:pPr>
+              <w:widowControl w:val="0"/>
+            </w:pPr>
+          </w:p>
         </w:tc>
       </w:tr>
       <w:tr>
@@ -1380,7 +2125,43 @@
               <w:left w:w="98" w:type="dxa"/>
             </w:tcMar>
           </w:tcPr>
-          <w:p/>
+          <w:p>
+            <w:pPr>
+              <w:rPr>
+                <w:bCs/>
+              </w:rPr>
+            </w:pPr>
+            <w:r>
+              <w:rPr>
+                <w:bCs/>
+              </w:rPr>
+              <w:t xml:space="preserve">Are all the cells initially </w:t>
+            </w:r>
+            <w:r>
+              <w:rPr>
+                <w:bCs/>
+              </w:rPr>
+              <w:t>gray</w:t>
+            </w:r>
+            <w:r>
+              <w:rPr>
+                <w:bCs/>
+              </w:rPr>
+              <w:t xml:space="preserve"> (unknown)</w:t>
+            </w:r>
+            <w:r>
+              <w:rPr>
+                <w:bCs/>
+              </w:rPr>
+              <w:t xml:space="preserve"> and contain numbers</w:t>
+            </w:r>
+            <w:r>
+              <w:rPr>
+                <w:bCs/>
+              </w:rPr>
+              <w:t>?</w:t>
+            </w:r>
+          </w:p>
         </w:tc>
         <w:tc>
           <w:tcPr>
@@ -1396,7 +2177,11 @@
               <w:left w:w="98" w:type="dxa"/>
             </w:tcMar>
           </w:tcPr>
-          <w:p/>
+          <w:p>
+            <w:pPr>
+              <w:widowControl w:val="0"/>
+            </w:pPr>
+          </w:p>
         </w:tc>
         <w:tc>
           <w:tcPr>
@@ -1412,7 +2197,11 @@
               <w:left w:w="98" w:type="dxa"/>
             </w:tcMar>
           </w:tcPr>
-          <w:p/>
+          <w:p>
+            <w:pPr>
+              <w:widowControl w:val="0"/>
+            </w:pPr>
+          </w:p>
         </w:tc>
       </w:tr>
       <w:tr>
@@ -1433,7 +2222,32 @@
               <w:left w:w="98" w:type="dxa"/>
             </w:tcMar>
           </w:tcPr>
-          <w:p/>
+          <w:p>
+            <w:r>
+              <w:rPr>
+                <w:bCs/>
+              </w:rPr>
+              <w:t xml:space="preserve">Does clicking a cell </w:t>
+            </w:r>
+            <w:r>
+              <w:rPr>
+                <w:bCs/>
+              </w:rPr>
+              <w:t xml:space="preserve">once </w:t>
+            </w:r>
+            <w:r>
+              <w:rPr>
+                <w:bCs/>
+              </w:rPr>
+              <w:t>put a circle around the number</w:t>
+            </w:r>
+            <w:r>
+              <w:rPr>
+                <w:bCs/>
+              </w:rPr>
+              <w:t xml:space="preserve"> (marked)?</w:t>
+            </w:r>
+          </w:p>
         </w:tc>
         <w:tc>
           <w:tcPr>
@@ -1449,7 +2263,11 @@
               <w:left w:w="98" w:type="dxa"/>
             </w:tcMar>
           </w:tcPr>
-          <w:p/>
+          <w:p>
+            <w:pPr>
+              <w:widowControl w:val="0"/>
+            </w:pPr>
+          </w:p>
         </w:tc>
         <w:tc>
           <w:tcPr>
@@ -1465,7 +2283,369 @@
               <w:left w:w="98" w:type="dxa"/>
             </w:tcMar>
           </w:tcPr>
-          <w:p/>
+          <w:p>
+            <w:pPr>
+              <w:widowControl w:val="0"/>
+            </w:pPr>
+          </w:p>
+        </w:tc>
+      </w:tr>
+      <w:tr>
+        <w:trPr>
+          <w:trHeight w:val="305"/>
+        </w:trPr>
+        <w:tc>
+          <w:tcPr>
+            <w:tcW w:w="7907" w:type="dxa"/>
+            <w:tcBorders>
+              <w:top w:val="nil"/>
+              <w:left w:val="single" w:sz="4" w:space="0" w:color="000001"/>
+              <w:bottom w:val="single" w:sz="4" w:space="0" w:color="000001"/>
+              <w:right w:val="nil"/>
+            </w:tcBorders>
+            <w:shd w:val="clear" w:color="auto" w:fill="FFFFFF"/>
+            <w:tcMar>
+              <w:left w:w="98" w:type="dxa"/>
+            </w:tcMar>
+          </w:tcPr>
+          <w:p>
+            <w:pPr>
+              <w:tabs>
+                <w:tab w:val="left" w:pos="0"/>
+              </w:tabs>
+              <w:rPr>
+                <w:bCs/>
+              </w:rPr>
+            </w:pPr>
+            <w:r>
+              <w:rPr>
+                <w:bCs/>
+              </w:rPr>
+              <w:t xml:space="preserve">Does clicking a cell a second time change it </w:t>
+            </w:r>
+            <w:proofErr w:type="gramStart"/>
+            <w:r>
+              <w:rPr>
+                <w:bCs/>
+              </w:rPr>
+              <w:t>to</w:t>
+            </w:r>
+            <w:proofErr w:type="gramEnd"/>
+            <w:r>
+              <w:rPr>
+                <w:bCs/>
+              </w:rPr>
+              <w:t xml:space="preserve"> </w:t>
+            </w:r>
+            <w:r>
+              <w:rPr>
+                <w:bCs/>
+              </w:rPr>
+              <w:t>black</w:t>
+            </w:r>
+            <w:r>
+              <w:rPr>
+                <w:bCs/>
+              </w:rPr>
+              <w:t>?</w:t>
+            </w:r>
+          </w:p>
+        </w:tc>
+        <w:tc>
+          <w:tcPr>
+            <w:tcW w:w="720" w:type="dxa"/>
+            <w:tcBorders>
+              <w:top w:val="nil"/>
+              <w:left w:val="single" w:sz="4" w:space="0" w:color="000001"/>
+              <w:bottom w:val="single" w:sz="4" w:space="0" w:color="000001"/>
+              <w:right w:val="single" w:sz="4" w:space="0" w:color="000001"/>
+            </w:tcBorders>
+            <w:shd w:val="clear" w:color="auto" w:fill="FFFFFF"/>
+            <w:tcMar>
+              <w:left w:w="98" w:type="dxa"/>
+            </w:tcMar>
+          </w:tcPr>
+          <w:p>
+            <w:pPr>
+              <w:widowControl w:val="0"/>
+            </w:pPr>
+          </w:p>
+        </w:tc>
+        <w:tc>
+          <w:tcPr>
+            <w:tcW w:w="810" w:type="dxa"/>
+            <w:tcBorders>
+              <w:top w:val="nil"/>
+              <w:left w:val="single" w:sz="4" w:space="0" w:color="000001"/>
+              <w:bottom w:val="single" w:sz="4" w:space="0" w:color="000001"/>
+              <w:right w:val="single" w:sz="4" w:space="0" w:color="000001"/>
+            </w:tcBorders>
+            <w:shd w:val="clear" w:color="auto" w:fill="FFFFFF"/>
+            <w:tcMar>
+              <w:left w:w="98" w:type="dxa"/>
+            </w:tcMar>
+          </w:tcPr>
+          <w:p>
+            <w:pPr>
+              <w:widowControl w:val="0"/>
+            </w:pPr>
+          </w:p>
+        </w:tc>
+      </w:tr>
+      <w:tr>
+        <w:trPr>
+          <w:trHeight w:val="305"/>
+        </w:trPr>
+        <w:tc>
+          <w:tcPr>
+            <w:tcW w:w="7907" w:type="dxa"/>
+            <w:tcBorders>
+              <w:top w:val="nil"/>
+              <w:left w:val="single" w:sz="4" w:space="0" w:color="000001"/>
+              <w:bottom w:val="single" w:sz="4" w:space="0" w:color="000001"/>
+              <w:right w:val="nil"/>
+            </w:tcBorders>
+            <w:shd w:val="clear" w:color="auto" w:fill="FFFFFF"/>
+            <w:tcMar>
+              <w:left w:w="98" w:type="dxa"/>
+            </w:tcMar>
+          </w:tcPr>
+          <w:p>
+            <w:pPr>
+              <w:rPr>
+                <w:bCs/>
+              </w:rPr>
+            </w:pPr>
+            <w:r>
+              <w:rPr>
+                <w:bCs/>
+              </w:rPr>
+              <w:lastRenderedPageBreak/>
+              <w:t xml:space="preserve">Does clicking the “Peek” </w:t>
+            </w:r>
+            <w:r>
+              <w:rPr>
+                <w:bCs/>
+              </w:rPr>
+              <w:t>button highlight your errors?</w:t>
+            </w:r>
+            <w:r>
+              <w:rPr>
+                <w:bCs/>
+              </w:rPr>
+              <w:t xml:space="preserve"> </w:t>
+            </w:r>
+            <w:r>
+              <w:rPr>
+                <w:bCs/>
+              </w:rPr>
+              <w:t>(</w:t>
+            </w:r>
+            <w:r>
+              <w:rPr>
+                <w:bCs/>
+              </w:rPr>
+              <w:t>Incorrectly marked cells will be highlighted in red</w:t>
+            </w:r>
+            <w:r>
+              <w:rPr>
+                <w:bCs/>
+              </w:rPr>
+              <w:t>)</w:t>
+            </w:r>
+          </w:p>
+        </w:tc>
+        <w:tc>
+          <w:tcPr>
+            <w:tcW w:w="720" w:type="dxa"/>
+            <w:tcBorders>
+              <w:top w:val="nil"/>
+              <w:left w:val="single" w:sz="4" w:space="0" w:color="000001"/>
+              <w:bottom w:val="single" w:sz="4" w:space="0" w:color="000001"/>
+              <w:right w:val="single" w:sz="4" w:space="0" w:color="000001"/>
+            </w:tcBorders>
+            <w:shd w:val="clear" w:color="auto" w:fill="FFFFFF"/>
+            <w:tcMar>
+              <w:left w:w="98" w:type="dxa"/>
+            </w:tcMar>
+          </w:tcPr>
+          <w:p>
+            <w:pPr>
+              <w:widowControl w:val="0"/>
+            </w:pPr>
+          </w:p>
+        </w:tc>
+        <w:tc>
+          <w:tcPr>
+            <w:tcW w:w="810" w:type="dxa"/>
+            <w:tcBorders>
+              <w:top w:val="nil"/>
+              <w:left w:val="single" w:sz="4" w:space="0" w:color="000001"/>
+              <w:bottom w:val="single" w:sz="4" w:space="0" w:color="000001"/>
+              <w:right w:val="single" w:sz="4" w:space="0" w:color="000001"/>
+            </w:tcBorders>
+            <w:shd w:val="clear" w:color="auto" w:fill="FFFFFF"/>
+            <w:tcMar>
+              <w:left w:w="98" w:type="dxa"/>
+            </w:tcMar>
+          </w:tcPr>
+          <w:p>
+            <w:pPr>
+              <w:widowControl w:val="0"/>
+            </w:pPr>
+          </w:p>
+        </w:tc>
+      </w:tr>
+      <w:tr>
+        <w:trPr>
+          <w:trHeight w:val="305"/>
+        </w:trPr>
+        <w:tc>
+          <w:tcPr>
+            <w:tcW w:w="7907" w:type="dxa"/>
+            <w:tcBorders>
+              <w:top w:val="nil"/>
+              <w:left w:val="single" w:sz="4" w:space="0" w:color="000001"/>
+              <w:bottom w:val="single" w:sz="4" w:space="0" w:color="000001"/>
+              <w:right w:val="nil"/>
+            </w:tcBorders>
+            <w:shd w:val="clear" w:color="auto" w:fill="FFFFFF"/>
+            <w:tcMar>
+              <w:left w:w="98" w:type="dxa"/>
+            </w:tcMar>
+          </w:tcPr>
+          <w:p>
+            <w:pPr>
+              <w:tabs>
+                <w:tab w:val="left" w:pos="0"/>
+              </w:tabs>
+              <w:rPr>
+                <w:bCs/>
+              </w:rPr>
+            </w:pPr>
+            <w:r>
+              <w:rPr>
+                <w:bCs/>
+              </w:rPr>
+              <w:t>Does clicking the “Show Solution” button cause the solution to be shown?</w:t>
+            </w:r>
+          </w:p>
+        </w:tc>
+        <w:tc>
+          <w:tcPr>
+            <w:tcW w:w="720" w:type="dxa"/>
+            <w:tcBorders>
+              <w:top w:val="nil"/>
+              <w:left w:val="single" w:sz="4" w:space="0" w:color="000001"/>
+              <w:bottom w:val="single" w:sz="4" w:space="0" w:color="000001"/>
+              <w:right w:val="single" w:sz="4" w:space="0" w:color="000001"/>
+            </w:tcBorders>
+            <w:shd w:val="clear" w:color="auto" w:fill="FFFFFF"/>
+            <w:tcMar>
+              <w:left w:w="98" w:type="dxa"/>
+            </w:tcMar>
+          </w:tcPr>
+          <w:p>
+            <w:pPr>
+              <w:widowControl w:val="0"/>
+            </w:pPr>
+          </w:p>
+        </w:tc>
+        <w:tc>
+          <w:tcPr>
+            <w:tcW w:w="810" w:type="dxa"/>
+            <w:tcBorders>
+              <w:top w:val="nil"/>
+              <w:left w:val="single" w:sz="4" w:space="0" w:color="000001"/>
+              <w:bottom w:val="single" w:sz="4" w:space="0" w:color="000001"/>
+              <w:right w:val="single" w:sz="4" w:space="0" w:color="000001"/>
+            </w:tcBorders>
+            <w:shd w:val="clear" w:color="auto" w:fill="FFFFFF"/>
+            <w:tcMar>
+              <w:left w:w="98" w:type="dxa"/>
+            </w:tcMar>
+          </w:tcPr>
+          <w:p>
+            <w:pPr>
+              <w:widowControl w:val="0"/>
+            </w:pPr>
+          </w:p>
+        </w:tc>
+      </w:tr>
+      <w:tr>
+        <w:trPr>
+          <w:trHeight w:val="305"/>
+        </w:trPr>
+        <w:tc>
+          <w:tcPr>
+            <w:tcW w:w="7907" w:type="dxa"/>
+            <w:tcBorders>
+              <w:top w:val="nil"/>
+              <w:left w:val="single" w:sz="4" w:space="0" w:color="000001"/>
+              <w:bottom w:val="single" w:sz="4" w:space="0" w:color="000001"/>
+              <w:right w:val="nil"/>
+            </w:tcBorders>
+            <w:shd w:val="clear" w:color="auto" w:fill="FFFFFF"/>
+            <w:tcMar>
+              <w:left w:w="98" w:type="dxa"/>
+            </w:tcMar>
+          </w:tcPr>
+          <w:p>
+            <w:pPr>
+              <w:tabs>
+                <w:tab w:val="left" w:pos="0"/>
+              </w:tabs>
+              <w:rPr>
+                <w:bCs/>
+              </w:rPr>
+            </w:pPr>
+            <w:r>
+              <w:rPr>
+                <w:bCs/>
+              </w:rPr>
+              <w:t>When you complete the solution correctly, is an alert popped up that congratulates you?</w:t>
+            </w:r>
+          </w:p>
+        </w:tc>
+        <w:tc>
+          <w:tcPr>
+            <w:tcW w:w="720" w:type="dxa"/>
+            <w:tcBorders>
+              <w:top w:val="nil"/>
+              <w:left w:val="single" w:sz="4" w:space="0" w:color="000001"/>
+              <w:bottom w:val="single" w:sz="4" w:space="0" w:color="000001"/>
+              <w:right w:val="single" w:sz="4" w:space="0" w:color="000001"/>
+            </w:tcBorders>
+            <w:shd w:val="clear" w:color="auto" w:fill="FFFFFF"/>
+            <w:tcMar>
+              <w:left w:w="98" w:type="dxa"/>
+            </w:tcMar>
+          </w:tcPr>
+          <w:p>
+            <w:pPr>
+              <w:widowControl w:val="0"/>
+            </w:pPr>
+          </w:p>
+        </w:tc>
+        <w:tc>
+          <w:tcPr>
+            <w:tcW w:w="810" w:type="dxa"/>
+            <w:tcBorders>
+              <w:top w:val="nil"/>
+              <w:left w:val="single" w:sz="4" w:space="0" w:color="000001"/>
+              <w:bottom w:val="single" w:sz="4" w:space="0" w:color="000001"/>
+              <w:right w:val="single" w:sz="4" w:space="0" w:color="000001"/>
+            </w:tcBorders>
+            <w:shd w:val="clear" w:color="auto" w:fill="FFFFFF"/>
+            <w:tcMar>
+              <w:left w:w="98" w:type="dxa"/>
+            </w:tcMar>
+          </w:tcPr>
+          <w:p>
+            <w:pPr>
+              <w:widowControl w:val="0"/>
+            </w:pPr>
+          </w:p>
         </w:tc>
       </w:tr>
       <w:tr>
@@ -1779,8 +2959,7 @@
     <w:p/>
     <w:tbl>
       <w:tblPr>
-        <w:tblW w:w="31572" w:type="dxa"/>
-        <w:tblInd w:w="98" w:type="dxa"/>
+        <w:tblW w:w="5099" w:type="pct"/>
         <w:tblBorders>
           <w:top w:val="single" w:sz="4" w:space="0" w:color="000001"/>
           <w:left w:val="single" w:sz="4" w:space="0" w:color="000001"/>
@@ -1789,23 +2968,21 @@
           <w:insideH w:val="single" w:sz="4" w:space="0" w:color="000001"/>
           <w:insideV w:val="nil"/>
         </w:tblBorders>
+        <w:tblLayout w:type="fixed"/>
         <w:tblCellMar>
           <w:left w:w="98" w:type="dxa"/>
         </w:tblCellMar>
         <w:tblLook w:val="04A0" w:firstRow="1" w:lastRow="0" w:firstColumn="1" w:lastColumn="0" w:noHBand="0" w:noVBand="1"/>
       </w:tblPr>
       <w:tblGrid>
-        <w:gridCol w:w="29922"/>
-        <w:gridCol w:w="204"/>
-        <w:gridCol w:w="451"/>
-        <w:gridCol w:w="222"/>
-        <w:gridCol w:w="773"/>
+        <w:gridCol w:w="8006"/>
+        <w:gridCol w:w="719"/>
+        <w:gridCol w:w="810"/>
       </w:tblGrid>
       <w:tr>
         <w:tc>
           <w:tcPr>
-            <w:tcW w:w="30358" w:type="dxa"/>
-            <w:gridSpan w:val="2"/>
+            <w:tcW w:w="4198" w:type="pct"/>
             <w:tcBorders>
               <w:top w:val="single" w:sz="4" w:space="0" w:color="000001"/>
               <w:left w:val="single" w:sz="4" w:space="0" w:color="000001"/>
@@ -1843,26 +3020,9 @@
               <w:t>Case Problem 1</w:t>
             </w:r>
             <w:r>
-              <w:t>:</w:t>
-            </w:r>
-            <w:proofErr w:type="gramStart"/>
-            <w:r>
-              <w:t xml:space="preserve"> </w:t>
-            </w:r>
-            <w:r>
-              <w:t xml:space="preserve"> </w:t>
-            </w:r>
-            <w:r>
-              <w:rPr>
-                <w:szCs w:val="28"/>
-              </w:rPr>
-              <w:t>,</w:t>
-            </w:r>
-            <w:proofErr w:type="gramEnd"/>
-            <w:r>
-              <w:rPr>
-                <w:szCs w:val="28"/>
-              </w:rPr>
+              <w:t xml:space="preserve">: </w:t>
+            </w:r>
+            <w:r>
               <w:t xml:space="preserve"> </w:t>
             </w:r>
             <w:r>
@@ -1876,8 +3036,7 @@
         </w:tc>
         <w:tc>
           <w:tcPr>
-            <w:tcW w:w="630" w:type="dxa"/>
-            <w:gridSpan w:val="2"/>
+            <w:tcW w:w="377" w:type="pct"/>
             <w:tcBorders>
               <w:top w:val="single" w:sz="4" w:space="0" w:color="000001"/>
               <w:left w:val="single" w:sz="4" w:space="0" w:color="000001"/>
@@ -1904,7 +3063,7 @@
         </w:tc>
         <w:tc>
           <w:tcPr>
-            <w:tcW w:w="584" w:type="dxa"/>
+            <w:tcW w:w="425" w:type="pct"/>
             <w:tcBorders>
               <w:top w:val="single" w:sz="4" w:space="0" w:color="000001"/>
               <w:left w:val="single" w:sz="4" w:space="0" w:color="000001"/>
@@ -1933,8 +3092,7 @@
       <w:tr>
         <w:tc>
           <w:tcPr>
-            <w:tcW w:w="30358" w:type="dxa"/>
-            <w:gridSpan w:val="2"/>
+            <w:tcW w:w="4198" w:type="pct"/>
             <w:tcBorders>
               <w:top w:val="single" w:sz="4" w:space="0" w:color="000001"/>
               <w:left w:val="single" w:sz="4" w:space="0" w:color="000001"/>
@@ -1960,31 +3118,30 @@
         </w:tc>
         <w:tc>
           <w:tcPr>
-            <w:tcW w:w="630" w:type="dxa"/>
-            <w:gridSpan w:val="2"/>
-            <w:tcBorders>
-              <w:top w:val="single" w:sz="4" w:space="0" w:color="000001"/>
-              <w:left w:val="single" w:sz="4" w:space="0" w:color="000001"/>
-              <w:bottom w:val="single" w:sz="4" w:space="0" w:color="000001"/>
-              <w:right w:val="single" w:sz="4" w:space="0" w:color="000001"/>
-            </w:tcBorders>
-            <w:shd w:val="clear" w:color="auto" w:fill="FFFFFF"/>
-            <w:tcMar>
-              <w:left w:w="98" w:type="dxa"/>
-            </w:tcMar>
-          </w:tcPr>
-          <w:p>
-            <w:pPr>
-              <w:widowControl w:val="0"/>
-              <w:rPr>
-                <w:bCs/>
-              </w:rPr>
-            </w:pPr>
-          </w:p>
-        </w:tc>
-        <w:tc>
-          <w:tcPr>
-            <w:tcW w:w="584" w:type="dxa"/>
+            <w:tcW w:w="377" w:type="pct"/>
+            <w:tcBorders>
+              <w:top w:val="single" w:sz="4" w:space="0" w:color="000001"/>
+              <w:left w:val="single" w:sz="4" w:space="0" w:color="000001"/>
+              <w:bottom w:val="single" w:sz="4" w:space="0" w:color="000001"/>
+              <w:right w:val="single" w:sz="4" w:space="0" w:color="000001"/>
+            </w:tcBorders>
+            <w:shd w:val="clear" w:color="auto" w:fill="FFFFFF"/>
+            <w:tcMar>
+              <w:left w:w="98" w:type="dxa"/>
+            </w:tcMar>
+          </w:tcPr>
+          <w:p>
+            <w:pPr>
+              <w:widowControl w:val="0"/>
+              <w:rPr>
+                <w:bCs/>
+              </w:rPr>
+            </w:pPr>
+          </w:p>
+        </w:tc>
+        <w:tc>
+          <w:tcPr>
+            <w:tcW w:w="425" w:type="pct"/>
             <w:tcBorders>
               <w:top w:val="single" w:sz="4" w:space="0" w:color="000001"/>
               <w:left w:val="single" w:sz="4" w:space="0" w:color="000001"/>
@@ -2011,8 +3168,59 @@
       <w:tr>
         <w:tc>
           <w:tcPr>
-            <w:tcW w:w="31572" w:type="dxa"/>
-            <w:gridSpan w:val="5"/>
+            <w:tcW w:w="4198" w:type="pct"/>
+            <w:tcBorders>
+              <w:top w:val="single" w:sz="4" w:space="0" w:color="000001"/>
+              <w:left w:val="single" w:sz="4" w:space="0" w:color="000001"/>
+              <w:bottom w:val="single" w:sz="4" w:space="0" w:color="000001"/>
+              <w:right w:val="nil"/>
+            </w:tcBorders>
+            <w:shd w:val="clear" w:color="auto" w:fill="FFFFFF"/>
+            <w:tcMar>
+              <w:left w:w="98" w:type="dxa"/>
+            </w:tcMar>
+          </w:tcPr>
+          <w:p>
+            <w:pPr>
+              <w:widowControl w:val="0"/>
+              <w:rPr>
+                <w:bCs/>
+              </w:rPr>
+            </w:pPr>
+            <w:r>
+              <w:rPr>
+                <w:bCs/>
+              </w:rPr>
+              <w:t>Does clicking the “a+” button make the text and photo of the author bigger?</w:t>
+            </w:r>
+          </w:p>
+        </w:tc>
+        <w:tc>
+          <w:tcPr>
+            <w:tcW w:w="377" w:type="pct"/>
+            <w:tcBorders>
+              <w:top w:val="single" w:sz="4" w:space="0" w:color="000001"/>
+              <w:left w:val="single" w:sz="4" w:space="0" w:color="000001"/>
+              <w:bottom w:val="single" w:sz="4" w:space="0" w:color="000001"/>
+              <w:right w:val="single" w:sz="4" w:space="0" w:color="000001"/>
+            </w:tcBorders>
+            <w:shd w:val="clear" w:color="auto" w:fill="FFFFFF"/>
+            <w:tcMar>
+              <w:left w:w="98" w:type="dxa"/>
+            </w:tcMar>
+          </w:tcPr>
+          <w:p>
+            <w:pPr>
+              <w:widowControl w:val="0"/>
+              <w:rPr>
+                <w:bCs/>
+              </w:rPr>
+            </w:pPr>
+          </w:p>
+        </w:tc>
+        <w:tc>
+          <w:tcPr>
+            <w:tcW w:w="425" w:type="pct"/>
             <w:tcBorders>
               <w:top w:val="single" w:sz="4" w:space="0" w:color="000001"/>
               <w:left w:val="single" w:sz="4" w:space="0" w:color="000001"/>
@@ -2037,8 +3245,7 @@
       <w:tr>
         <w:tc>
           <w:tcPr>
-            <w:tcW w:w="30358" w:type="dxa"/>
-            <w:gridSpan w:val="2"/>
+            <w:tcW w:w="4198" w:type="pct"/>
             <w:tcBorders>
               <w:top w:val="single" w:sz="4" w:space="0" w:color="000001"/>
               <w:left w:val="single" w:sz="4" w:space="0" w:color="000001"/>
@@ -2057,296 +3264,79 @@
                 <w:bCs/>
               </w:rPr>
             </w:pPr>
-          </w:p>
-        </w:tc>
-        <w:tc>
-          <w:tcPr>
-            <w:tcW w:w="630" w:type="dxa"/>
-            <w:gridSpan w:val="2"/>
-            <w:tcBorders>
-              <w:top w:val="single" w:sz="4" w:space="0" w:color="000001"/>
-              <w:left w:val="single" w:sz="4" w:space="0" w:color="000001"/>
-              <w:bottom w:val="single" w:sz="4" w:space="0" w:color="000001"/>
-              <w:right w:val="single" w:sz="4" w:space="0" w:color="000001"/>
-            </w:tcBorders>
-            <w:shd w:val="clear" w:color="auto" w:fill="FFFFFF"/>
-            <w:tcMar>
-              <w:left w:w="98" w:type="dxa"/>
-            </w:tcMar>
-          </w:tcPr>
-          <w:p>
-            <w:pPr>
-              <w:widowControl w:val="0"/>
-              <w:rPr>
-                <w:bCs/>
-              </w:rPr>
-            </w:pPr>
-          </w:p>
-        </w:tc>
-        <w:tc>
-          <w:tcPr>
-            <w:tcW w:w="584" w:type="dxa"/>
-            <w:tcBorders>
-              <w:top w:val="single" w:sz="4" w:space="0" w:color="000001"/>
-              <w:left w:val="single" w:sz="4" w:space="0" w:color="000001"/>
-              <w:bottom w:val="single" w:sz="4" w:space="0" w:color="000001"/>
-              <w:right w:val="single" w:sz="4" w:space="0" w:color="000001"/>
-            </w:tcBorders>
-            <w:shd w:val="clear" w:color="auto" w:fill="FFFFFF"/>
-            <w:tcMar>
-              <w:left w:w="98" w:type="dxa"/>
-            </w:tcMar>
-          </w:tcPr>
-          <w:p>
-            <w:pPr>
-              <w:widowControl w:val="0"/>
-              <w:rPr>
-                <w:bCs/>
-              </w:rPr>
-            </w:pPr>
-          </w:p>
-        </w:tc>
-      </w:tr>
-      <w:tr>
-        <w:tc>
-          <w:tcPr>
-            <w:tcW w:w="30358" w:type="dxa"/>
-            <w:gridSpan w:val="2"/>
-            <w:tcBorders>
-              <w:top w:val="single" w:sz="4" w:space="0" w:color="000001"/>
-              <w:left w:val="single" w:sz="4" w:space="0" w:color="000001"/>
-              <w:bottom w:val="single" w:sz="4" w:space="0" w:color="000001"/>
-              <w:right w:val="nil"/>
-            </w:tcBorders>
-            <w:shd w:val="clear" w:color="auto" w:fill="FFFFFF"/>
-            <w:tcMar>
-              <w:left w:w="98" w:type="dxa"/>
-            </w:tcMar>
-          </w:tcPr>
-          <w:p>
-            <w:pPr>
-              <w:widowControl w:val="0"/>
-              <w:rPr>
-                <w:bCs/>
-              </w:rPr>
-            </w:pPr>
-          </w:p>
-        </w:tc>
-        <w:tc>
-          <w:tcPr>
-            <w:tcW w:w="630" w:type="dxa"/>
-            <w:gridSpan w:val="2"/>
-            <w:tcBorders>
-              <w:top w:val="single" w:sz="4" w:space="0" w:color="000001"/>
-              <w:left w:val="single" w:sz="4" w:space="0" w:color="000001"/>
-              <w:bottom w:val="single" w:sz="4" w:space="0" w:color="000001"/>
-              <w:right w:val="single" w:sz="4" w:space="0" w:color="000001"/>
-            </w:tcBorders>
-            <w:shd w:val="clear" w:color="auto" w:fill="FFFFFF"/>
-            <w:tcMar>
-              <w:left w:w="98" w:type="dxa"/>
-            </w:tcMar>
-          </w:tcPr>
-          <w:p>
-            <w:pPr>
-              <w:widowControl w:val="0"/>
-              <w:rPr>
-                <w:bCs/>
-              </w:rPr>
-            </w:pPr>
-          </w:p>
-        </w:tc>
-        <w:tc>
-          <w:tcPr>
-            <w:tcW w:w="584" w:type="dxa"/>
-            <w:tcBorders>
-              <w:top w:val="single" w:sz="4" w:space="0" w:color="000001"/>
-              <w:left w:val="single" w:sz="4" w:space="0" w:color="000001"/>
-              <w:bottom w:val="single" w:sz="4" w:space="0" w:color="000001"/>
-              <w:right w:val="single" w:sz="4" w:space="0" w:color="000001"/>
-            </w:tcBorders>
-            <w:shd w:val="clear" w:color="auto" w:fill="FFFFFF"/>
-            <w:tcMar>
-              <w:left w:w="98" w:type="dxa"/>
-            </w:tcMar>
-          </w:tcPr>
-          <w:p>
-            <w:pPr>
-              <w:widowControl w:val="0"/>
-              <w:rPr>
-                <w:bCs/>
-              </w:rPr>
-            </w:pPr>
-          </w:p>
-        </w:tc>
-      </w:tr>
-      <w:tr>
-        <w:tc>
-          <w:tcPr>
-            <w:tcW w:w="30358" w:type="dxa"/>
-            <w:gridSpan w:val="2"/>
-            <w:tcBorders>
-              <w:top w:val="single" w:sz="4" w:space="0" w:color="000001"/>
-              <w:left w:val="single" w:sz="4" w:space="0" w:color="000001"/>
-              <w:bottom w:val="single" w:sz="4" w:space="0" w:color="000001"/>
-              <w:right w:val="nil"/>
-            </w:tcBorders>
-            <w:shd w:val="clear" w:color="auto" w:fill="FFFFFF"/>
-            <w:tcMar>
-              <w:left w:w="98" w:type="dxa"/>
-            </w:tcMar>
-          </w:tcPr>
-          <w:p>
-            <w:pPr>
-              <w:widowControl w:val="0"/>
-              <w:rPr>
-                <w:bCs/>
-              </w:rPr>
-            </w:pPr>
-          </w:p>
-        </w:tc>
-        <w:tc>
-          <w:tcPr>
-            <w:tcW w:w="630" w:type="dxa"/>
-            <w:gridSpan w:val="2"/>
-            <w:tcBorders>
-              <w:top w:val="single" w:sz="4" w:space="0" w:color="000001"/>
-              <w:left w:val="single" w:sz="4" w:space="0" w:color="000001"/>
-              <w:bottom w:val="single" w:sz="4" w:space="0" w:color="000001"/>
-              <w:right w:val="single" w:sz="4" w:space="0" w:color="000001"/>
-            </w:tcBorders>
-            <w:shd w:val="clear" w:color="auto" w:fill="FFFFFF"/>
-            <w:tcMar>
-              <w:left w:w="98" w:type="dxa"/>
-            </w:tcMar>
-          </w:tcPr>
-          <w:p>
-            <w:pPr>
-              <w:widowControl w:val="0"/>
-              <w:rPr>
-                <w:bCs/>
-              </w:rPr>
-            </w:pPr>
-          </w:p>
-        </w:tc>
-        <w:tc>
-          <w:tcPr>
-            <w:tcW w:w="584" w:type="dxa"/>
-            <w:tcBorders>
-              <w:top w:val="single" w:sz="4" w:space="0" w:color="000001"/>
-              <w:left w:val="single" w:sz="4" w:space="0" w:color="000001"/>
-              <w:bottom w:val="single" w:sz="4" w:space="0" w:color="000001"/>
-              <w:right w:val="single" w:sz="4" w:space="0" w:color="000001"/>
-            </w:tcBorders>
-            <w:shd w:val="clear" w:color="auto" w:fill="FFFFFF"/>
-            <w:tcMar>
-              <w:left w:w="98" w:type="dxa"/>
-            </w:tcMar>
-          </w:tcPr>
-          <w:p>
-            <w:pPr>
-              <w:widowControl w:val="0"/>
-              <w:rPr>
-                <w:bCs/>
-              </w:rPr>
-            </w:pPr>
-          </w:p>
-        </w:tc>
-      </w:tr>
-      <w:tr>
-        <w:tc>
-          <w:tcPr>
-            <w:tcW w:w="30358" w:type="dxa"/>
-            <w:gridSpan w:val="2"/>
-            <w:tcBorders>
-              <w:top w:val="single" w:sz="4" w:space="0" w:color="000001"/>
-              <w:left w:val="single" w:sz="4" w:space="0" w:color="000001"/>
-              <w:bottom w:val="single" w:sz="4" w:space="0" w:color="000001"/>
-              <w:right w:val="nil"/>
-            </w:tcBorders>
-            <w:shd w:val="clear" w:color="auto" w:fill="FFFFFF"/>
-            <w:tcMar>
-              <w:left w:w="98" w:type="dxa"/>
-            </w:tcMar>
-          </w:tcPr>
-          <w:p>
-            <w:pPr>
-              <w:widowControl w:val="0"/>
-              <w:rPr>
-                <w:bCs/>
-              </w:rPr>
-            </w:pPr>
-          </w:p>
-        </w:tc>
-        <w:tc>
-          <w:tcPr>
-            <w:tcW w:w="630" w:type="dxa"/>
-            <w:gridSpan w:val="2"/>
-            <w:tcBorders>
-              <w:top w:val="single" w:sz="4" w:space="0" w:color="000001"/>
-              <w:left w:val="single" w:sz="4" w:space="0" w:color="000001"/>
-              <w:bottom w:val="single" w:sz="4" w:space="0" w:color="000001"/>
-              <w:right w:val="single" w:sz="4" w:space="0" w:color="000001"/>
-            </w:tcBorders>
-            <w:shd w:val="clear" w:color="auto" w:fill="FFFFFF"/>
-            <w:tcMar>
-              <w:left w:w="98" w:type="dxa"/>
-            </w:tcMar>
-          </w:tcPr>
-          <w:p>
-            <w:pPr>
-              <w:widowControl w:val="0"/>
-              <w:rPr>
-                <w:bCs/>
-              </w:rPr>
-            </w:pPr>
-          </w:p>
-        </w:tc>
-        <w:tc>
-          <w:tcPr>
-            <w:tcW w:w="584" w:type="dxa"/>
-            <w:tcBorders>
-              <w:top w:val="single" w:sz="4" w:space="0" w:color="000001"/>
-              <w:left w:val="single" w:sz="4" w:space="0" w:color="000001"/>
-              <w:bottom w:val="single" w:sz="4" w:space="0" w:color="000001"/>
-              <w:right w:val="single" w:sz="4" w:space="0" w:color="000001"/>
-            </w:tcBorders>
-            <w:shd w:val="clear" w:color="auto" w:fill="FFFFFF"/>
-            <w:tcMar>
-              <w:left w:w="98" w:type="dxa"/>
-            </w:tcMar>
-          </w:tcPr>
-          <w:p>
-            <w:pPr>
-              <w:widowControl w:val="0"/>
-              <w:rPr>
-                <w:bCs/>
-              </w:rPr>
-            </w:pPr>
-          </w:p>
-        </w:tc>
-      </w:tr>
-      <w:tr>
-        <w:tc>
-          <w:tcPr>
-            <w:tcW w:w="31572" w:type="dxa"/>
-            <w:gridSpan w:val="5"/>
-            <w:tcBorders>
-              <w:top w:val="single" w:sz="4" w:space="0" w:color="000001"/>
-              <w:left w:val="single" w:sz="4" w:space="0" w:color="000001"/>
-              <w:bottom w:val="single" w:sz="4" w:space="0" w:color="000001"/>
-              <w:right w:val="single" w:sz="4" w:space="0" w:color="000001"/>
-            </w:tcBorders>
-            <w:shd w:val="clear" w:color="auto" w:fill="FFFFFF"/>
-            <w:tcMar>
-              <w:left w:w="98" w:type="dxa"/>
-            </w:tcMar>
-          </w:tcPr>
-          <w:p>
-            <w:pPr>
-              <w:widowControl w:val="0"/>
-              <w:rPr>
-                <w:rFonts w:asciiTheme="minorHAnsi" w:hAnsiTheme="minorHAnsi"/>
+            <w:r>
+              <w:rPr>
+                <w:bCs/>
+              </w:rPr>
+              <w:t>Does clicking the “</w:t>
+            </w:r>
+            <w:r>
+              <w:rPr>
+                <w:bCs/>
+              </w:rPr>
+              <w:t>a-</w:t>
+            </w:r>
+            <w:r>
+              <w:rPr>
+                <w:bCs/>
+              </w:rPr>
+              <w:t xml:space="preserve">” button make the text and photo of the author </w:t>
+            </w:r>
+            <w:r>
+              <w:rPr>
+                <w:bCs/>
+              </w:rPr>
+              <w:t>smaller</w:t>
+            </w:r>
+            <w:r>
+              <w:rPr>
+                <w:bCs/>
+              </w:rPr>
+              <w:t>?</w:t>
+            </w:r>
+          </w:p>
+        </w:tc>
+        <w:tc>
+          <w:tcPr>
+            <w:tcW w:w="377" w:type="pct"/>
+            <w:tcBorders>
+              <w:top w:val="single" w:sz="4" w:space="0" w:color="000001"/>
+              <w:left w:val="single" w:sz="4" w:space="0" w:color="000001"/>
+              <w:bottom w:val="single" w:sz="4" w:space="0" w:color="000001"/>
+              <w:right w:val="single" w:sz="4" w:space="0" w:color="000001"/>
+            </w:tcBorders>
+            <w:shd w:val="clear" w:color="auto" w:fill="FFFFFF"/>
+            <w:tcMar>
+              <w:left w:w="98" w:type="dxa"/>
+            </w:tcMar>
+          </w:tcPr>
+          <w:p>
+            <w:pPr>
+              <w:widowControl w:val="0"/>
+              <w:rPr>
+                <w:bCs/>
+              </w:rPr>
+            </w:pPr>
+          </w:p>
+        </w:tc>
+        <w:tc>
+          <w:tcPr>
+            <w:tcW w:w="425" w:type="pct"/>
+            <w:tcBorders>
+              <w:top w:val="single" w:sz="4" w:space="0" w:color="000001"/>
+              <w:left w:val="single" w:sz="4" w:space="0" w:color="000001"/>
+              <w:bottom w:val="single" w:sz="4" w:space="0" w:color="000001"/>
+              <w:right w:val="single" w:sz="4" w:space="0" w:color="000001"/>
+            </w:tcBorders>
+            <w:shd w:val="clear" w:color="auto" w:fill="FFFFFF"/>
+            <w:tcMar>
+              <w:left w:w="98" w:type="dxa"/>
+            </w:tcMar>
+          </w:tcPr>
+          <w:p>
+            <w:pPr>
+              <w:widowControl w:val="0"/>
+              <w:rPr>
                 <w:bCs/>
               </w:rPr>
             </w:pPr>
@@ -2359,7 +3349,7 @@
         </w:trPr>
         <w:tc>
           <w:tcPr>
-            <w:tcW w:w="30152" w:type="dxa"/>
+            <w:tcW w:w="4198" w:type="pct"/>
             <w:tcBorders>
               <w:top w:val="nil"/>
               <w:left w:val="single" w:sz="4" w:space="0" w:color="000001"/>
@@ -2390,29 +3380,27 @@
         </w:tc>
         <w:tc>
           <w:tcPr>
-            <w:tcW w:w="630" w:type="dxa"/>
-            <w:gridSpan w:val="2"/>
-            <w:tcBorders>
-              <w:top w:val="nil"/>
-              <w:left w:val="single" w:sz="4" w:space="0" w:color="000001"/>
-              <w:bottom w:val="single" w:sz="4" w:space="0" w:color="000001"/>
-              <w:right w:val="single" w:sz="4" w:space="0" w:color="000001"/>
-            </w:tcBorders>
-            <w:shd w:val="clear" w:color="auto" w:fill="FFFFFF"/>
-            <w:tcMar>
-              <w:left w:w="98" w:type="dxa"/>
-            </w:tcMar>
-          </w:tcPr>
-          <w:p>
-            <w:pPr>
-              <w:widowControl w:val="0"/>
-            </w:pPr>
-          </w:p>
-        </w:tc>
-        <w:tc>
-          <w:tcPr>
-            <w:tcW w:w="790" w:type="dxa"/>
-            <w:gridSpan w:val="2"/>
+            <w:tcW w:w="377" w:type="pct"/>
+            <w:tcBorders>
+              <w:top w:val="nil"/>
+              <w:left w:val="single" w:sz="4" w:space="0" w:color="000001"/>
+              <w:bottom w:val="single" w:sz="4" w:space="0" w:color="000001"/>
+              <w:right w:val="single" w:sz="4" w:space="0" w:color="000001"/>
+            </w:tcBorders>
+            <w:shd w:val="clear" w:color="auto" w:fill="FFFFFF"/>
+            <w:tcMar>
+              <w:left w:w="98" w:type="dxa"/>
+            </w:tcMar>
+          </w:tcPr>
+          <w:p>
+            <w:pPr>
+              <w:widowControl w:val="0"/>
+            </w:pPr>
+          </w:p>
+        </w:tc>
+        <w:tc>
+          <w:tcPr>
+            <w:tcW w:w="425" w:type="pct"/>
             <w:tcBorders>
               <w:top w:val="nil"/>
               <w:left w:val="single" w:sz="4" w:space="0" w:color="000001"/>
@@ -2437,7 +3425,7 @@
         </w:trPr>
         <w:tc>
           <w:tcPr>
-            <w:tcW w:w="30152" w:type="dxa"/>
+            <w:tcW w:w="4198" w:type="pct"/>
             <w:tcBorders>
               <w:top w:val="nil"/>
               <w:left w:val="single" w:sz="4" w:space="0" w:color="000001"/>
@@ -2468,29 +3456,27 @@
         </w:tc>
         <w:tc>
           <w:tcPr>
-            <w:tcW w:w="630" w:type="dxa"/>
-            <w:gridSpan w:val="2"/>
-            <w:tcBorders>
-              <w:top w:val="nil"/>
-              <w:left w:val="single" w:sz="4" w:space="0" w:color="000001"/>
-              <w:bottom w:val="single" w:sz="4" w:space="0" w:color="000001"/>
-              <w:right w:val="single" w:sz="4" w:space="0" w:color="000001"/>
-            </w:tcBorders>
-            <w:shd w:val="clear" w:color="auto" w:fill="FFFFFF"/>
-            <w:tcMar>
-              <w:left w:w="98" w:type="dxa"/>
-            </w:tcMar>
-          </w:tcPr>
-          <w:p>
-            <w:pPr>
-              <w:widowControl w:val="0"/>
-            </w:pPr>
-          </w:p>
-        </w:tc>
-        <w:tc>
-          <w:tcPr>
-            <w:tcW w:w="790" w:type="dxa"/>
-            <w:gridSpan w:val="2"/>
+            <w:tcW w:w="377" w:type="pct"/>
+            <w:tcBorders>
+              <w:top w:val="nil"/>
+              <w:left w:val="single" w:sz="4" w:space="0" w:color="000001"/>
+              <w:bottom w:val="single" w:sz="4" w:space="0" w:color="000001"/>
+              <w:right w:val="single" w:sz="4" w:space="0" w:color="000001"/>
+            </w:tcBorders>
+            <w:shd w:val="clear" w:color="auto" w:fill="FFFFFF"/>
+            <w:tcMar>
+              <w:left w:w="98" w:type="dxa"/>
+            </w:tcMar>
+          </w:tcPr>
+          <w:p>
+            <w:pPr>
+              <w:widowControl w:val="0"/>
+            </w:pPr>
+          </w:p>
+        </w:tc>
+        <w:tc>
+          <w:tcPr>
+            <w:tcW w:w="425" w:type="pct"/>
             <w:tcBorders>
               <w:top w:val="nil"/>
               <w:left w:val="single" w:sz="4" w:space="0" w:color="000001"/>
@@ -2512,8 +3498,8 @@
       <w:tr>
         <w:tc>
           <w:tcPr>
-            <w:tcW w:w="31572" w:type="dxa"/>
-            <w:gridSpan w:val="5"/>
+            <w:tcW w:w="5000" w:type="pct"/>
+            <w:gridSpan w:val="3"/>
             <w:tcBorders>
               <w:top w:val="single" w:sz="4" w:space="0" w:color="000001"/>
               <w:left w:val="single" w:sz="4" w:space="0" w:color="000001"/>
@@ -2551,8 +3537,8 @@
         </w:trPr>
         <w:tc>
           <w:tcPr>
-            <w:tcW w:w="31572" w:type="dxa"/>
-            <w:gridSpan w:val="5"/>
+            <w:tcW w:w="5000" w:type="pct"/>
+            <w:gridSpan w:val="3"/>
             <w:tcBorders>
               <w:top w:val="nil"/>
               <w:left w:val="single" w:sz="4" w:space="0" w:color="000001"/>
@@ -2874,6 +3860,12 @@
                 <w:bCs/>
               </w:rPr>
             </w:pPr>
+            <w:r>
+              <w:rPr>
+                <w:bCs/>
+              </w:rPr>
+              <w:t>When you hold down the left mouse button on a French phrase, is the translation shown?</w:t>
+            </w:r>
           </w:p>
         </w:tc>
         <w:tc>
@@ -2926,32 +3918,6 @@
       <w:tr>
         <w:tc>
           <w:tcPr>
-            <w:tcW w:w="9252" w:type="dxa"/>
-            <w:gridSpan w:val="3"/>
-            <w:tcBorders>
-              <w:top w:val="single" w:sz="4" w:space="0" w:color="000001"/>
-              <w:left w:val="single" w:sz="4" w:space="0" w:color="000001"/>
-              <w:bottom w:val="single" w:sz="4" w:space="0" w:color="000001"/>
-              <w:right w:val="single" w:sz="4" w:space="0" w:color="000001"/>
-            </w:tcBorders>
-            <w:shd w:val="clear" w:color="auto" w:fill="FFFFFF"/>
-            <w:tcMar>
-              <w:left w:w="98" w:type="dxa"/>
-            </w:tcMar>
-          </w:tcPr>
-          <w:p>
-            <w:pPr>
-              <w:widowControl w:val="0"/>
-              <w:rPr>
-                <w:bCs/>
-              </w:rPr>
-            </w:pPr>
-          </w:p>
-        </w:tc>
-      </w:tr>
-      <w:tr>
-        <w:tc>
-          <w:tcPr>
             <w:tcW w:w="7727" w:type="dxa"/>
             <w:tcBorders>
               <w:top w:val="single" w:sz="4" w:space="0" w:color="000001"/>
@@ -2971,361 +3937,12 @@
                 <w:bCs/>
               </w:rPr>
             </w:pPr>
-          </w:p>
-        </w:tc>
-        <w:tc>
-          <w:tcPr>
-            <w:tcW w:w="720" w:type="dxa"/>
-            <w:tcBorders>
-              <w:top w:val="single" w:sz="4" w:space="0" w:color="000001"/>
-              <w:left w:val="single" w:sz="4" w:space="0" w:color="000001"/>
-              <w:bottom w:val="single" w:sz="4" w:space="0" w:color="000001"/>
-              <w:right w:val="single" w:sz="4" w:space="0" w:color="000001"/>
-            </w:tcBorders>
-            <w:shd w:val="clear" w:color="auto" w:fill="FFFFFF"/>
-            <w:tcMar>
-              <w:left w:w="98" w:type="dxa"/>
-            </w:tcMar>
-          </w:tcPr>
-          <w:p>
-            <w:pPr>
-              <w:widowControl w:val="0"/>
-              <w:rPr>
-                <w:bCs/>
-              </w:rPr>
-            </w:pPr>
-          </w:p>
-        </w:tc>
-        <w:tc>
-          <w:tcPr>
-            <w:tcW w:w="805" w:type="dxa"/>
-            <w:tcBorders>
-              <w:top w:val="single" w:sz="4" w:space="0" w:color="000001"/>
-              <w:left w:val="single" w:sz="4" w:space="0" w:color="000001"/>
-              <w:bottom w:val="single" w:sz="4" w:space="0" w:color="000001"/>
-              <w:right w:val="single" w:sz="4" w:space="0" w:color="000001"/>
-            </w:tcBorders>
-            <w:shd w:val="clear" w:color="auto" w:fill="FFFFFF"/>
-            <w:tcMar>
-              <w:left w:w="98" w:type="dxa"/>
-            </w:tcMar>
-          </w:tcPr>
-          <w:p>
-            <w:pPr>
-              <w:widowControl w:val="0"/>
-              <w:rPr>
-                <w:bCs/>
-              </w:rPr>
-            </w:pPr>
-          </w:p>
-        </w:tc>
-      </w:tr>
-      <w:tr>
-        <w:tc>
-          <w:tcPr>
-            <w:tcW w:w="7727" w:type="dxa"/>
-            <w:tcBorders>
-              <w:top w:val="single" w:sz="4" w:space="0" w:color="000001"/>
-              <w:left w:val="single" w:sz="4" w:space="0" w:color="000001"/>
-              <w:bottom w:val="single" w:sz="4" w:space="0" w:color="000001"/>
-              <w:right w:val="nil"/>
-            </w:tcBorders>
-            <w:shd w:val="clear" w:color="auto" w:fill="FFFFFF"/>
-            <w:tcMar>
-              <w:left w:w="98" w:type="dxa"/>
-            </w:tcMar>
-          </w:tcPr>
-          <w:p>
-            <w:pPr>
-              <w:widowControl w:val="0"/>
-              <w:rPr>
-                <w:bCs/>
-              </w:rPr>
-            </w:pPr>
-          </w:p>
-        </w:tc>
-        <w:tc>
-          <w:tcPr>
-            <w:tcW w:w="720" w:type="dxa"/>
-            <w:tcBorders>
-              <w:top w:val="single" w:sz="4" w:space="0" w:color="000001"/>
-              <w:left w:val="single" w:sz="4" w:space="0" w:color="000001"/>
-              <w:bottom w:val="single" w:sz="4" w:space="0" w:color="000001"/>
-              <w:right w:val="single" w:sz="4" w:space="0" w:color="000001"/>
-            </w:tcBorders>
-            <w:shd w:val="clear" w:color="auto" w:fill="FFFFFF"/>
-            <w:tcMar>
-              <w:left w:w="98" w:type="dxa"/>
-            </w:tcMar>
-          </w:tcPr>
-          <w:p>
-            <w:pPr>
-              <w:widowControl w:val="0"/>
-              <w:rPr>
-                <w:bCs/>
-              </w:rPr>
-            </w:pPr>
-          </w:p>
-        </w:tc>
-        <w:tc>
-          <w:tcPr>
-            <w:tcW w:w="805" w:type="dxa"/>
-            <w:tcBorders>
-              <w:top w:val="single" w:sz="4" w:space="0" w:color="000001"/>
-              <w:left w:val="single" w:sz="4" w:space="0" w:color="000001"/>
-              <w:bottom w:val="single" w:sz="4" w:space="0" w:color="000001"/>
-              <w:right w:val="single" w:sz="4" w:space="0" w:color="000001"/>
-            </w:tcBorders>
-            <w:shd w:val="clear" w:color="auto" w:fill="FFFFFF"/>
-            <w:tcMar>
-              <w:left w:w="98" w:type="dxa"/>
-            </w:tcMar>
-          </w:tcPr>
-          <w:p>
-            <w:pPr>
-              <w:widowControl w:val="0"/>
-              <w:rPr>
-                <w:bCs/>
-              </w:rPr>
-            </w:pPr>
-          </w:p>
-        </w:tc>
-      </w:tr>
-      <w:tr>
-        <w:tc>
-          <w:tcPr>
-            <w:tcW w:w="7727" w:type="dxa"/>
-            <w:tcBorders>
-              <w:top w:val="single" w:sz="4" w:space="0" w:color="000001"/>
-              <w:left w:val="single" w:sz="4" w:space="0" w:color="000001"/>
-              <w:bottom w:val="single" w:sz="4" w:space="0" w:color="000001"/>
-              <w:right w:val="nil"/>
-            </w:tcBorders>
-            <w:shd w:val="clear" w:color="auto" w:fill="FFFFFF"/>
-            <w:tcMar>
-              <w:left w:w="98" w:type="dxa"/>
-            </w:tcMar>
-          </w:tcPr>
-          <w:p>
-            <w:pPr>
-              <w:widowControl w:val="0"/>
-              <w:rPr>
-                <w:bCs/>
-              </w:rPr>
-            </w:pPr>
-          </w:p>
-        </w:tc>
-        <w:tc>
-          <w:tcPr>
-            <w:tcW w:w="720" w:type="dxa"/>
-            <w:tcBorders>
-              <w:top w:val="single" w:sz="4" w:space="0" w:color="000001"/>
-              <w:left w:val="single" w:sz="4" w:space="0" w:color="000001"/>
-              <w:bottom w:val="single" w:sz="4" w:space="0" w:color="000001"/>
-              <w:right w:val="single" w:sz="4" w:space="0" w:color="000001"/>
-            </w:tcBorders>
-            <w:shd w:val="clear" w:color="auto" w:fill="FFFFFF"/>
-            <w:tcMar>
-              <w:left w:w="98" w:type="dxa"/>
-            </w:tcMar>
-          </w:tcPr>
-          <w:p>
-            <w:pPr>
-              <w:widowControl w:val="0"/>
-              <w:rPr>
-                <w:bCs/>
-              </w:rPr>
-            </w:pPr>
-          </w:p>
-        </w:tc>
-        <w:tc>
-          <w:tcPr>
-            <w:tcW w:w="805" w:type="dxa"/>
-            <w:tcBorders>
-              <w:top w:val="single" w:sz="4" w:space="0" w:color="000001"/>
-              <w:left w:val="single" w:sz="4" w:space="0" w:color="000001"/>
-              <w:bottom w:val="single" w:sz="4" w:space="0" w:color="000001"/>
-              <w:right w:val="single" w:sz="4" w:space="0" w:color="000001"/>
-            </w:tcBorders>
-            <w:shd w:val="clear" w:color="auto" w:fill="FFFFFF"/>
-            <w:tcMar>
-              <w:left w:w="98" w:type="dxa"/>
-            </w:tcMar>
-          </w:tcPr>
-          <w:p>
-            <w:pPr>
-              <w:widowControl w:val="0"/>
-              <w:rPr>
-                <w:bCs/>
-              </w:rPr>
-            </w:pPr>
-          </w:p>
-        </w:tc>
-      </w:tr>
-      <w:tr>
-        <w:tc>
-          <w:tcPr>
-            <w:tcW w:w="7727" w:type="dxa"/>
-            <w:tcBorders>
-              <w:top w:val="single" w:sz="4" w:space="0" w:color="000001"/>
-              <w:left w:val="single" w:sz="4" w:space="0" w:color="000001"/>
-              <w:bottom w:val="single" w:sz="4" w:space="0" w:color="000001"/>
-              <w:right w:val="nil"/>
-            </w:tcBorders>
-            <w:shd w:val="clear" w:color="auto" w:fill="FFFFFF"/>
-            <w:tcMar>
-              <w:left w:w="98" w:type="dxa"/>
-            </w:tcMar>
-          </w:tcPr>
-          <w:p>
-            <w:pPr>
-              <w:widowControl w:val="0"/>
-              <w:rPr>
-                <w:bCs/>
-              </w:rPr>
-            </w:pPr>
-          </w:p>
-        </w:tc>
-        <w:tc>
-          <w:tcPr>
-            <w:tcW w:w="720" w:type="dxa"/>
-            <w:tcBorders>
-              <w:top w:val="single" w:sz="4" w:space="0" w:color="000001"/>
-              <w:left w:val="single" w:sz="4" w:space="0" w:color="000001"/>
-              <w:bottom w:val="single" w:sz="4" w:space="0" w:color="000001"/>
-              <w:right w:val="single" w:sz="4" w:space="0" w:color="000001"/>
-            </w:tcBorders>
-            <w:shd w:val="clear" w:color="auto" w:fill="FFFFFF"/>
-            <w:tcMar>
-              <w:left w:w="98" w:type="dxa"/>
-            </w:tcMar>
-          </w:tcPr>
-          <w:p>
-            <w:pPr>
-              <w:widowControl w:val="0"/>
-              <w:rPr>
-                <w:bCs/>
-              </w:rPr>
-            </w:pPr>
-          </w:p>
-        </w:tc>
-        <w:tc>
-          <w:tcPr>
-            <w:tcW w:w="805" w:type="dxa"/>
-            <w:tcBorders>
-              <w:top w:val="single" w:sz="4" w:space="0" w:color="000001"/>
-              <w:left w:val="single" w:sz="4" w:space="0" w:color="000001"/>
-              <w:bottom w:val="single" w:sz="4" w:space="0" w:color="000001"/>
-              <w:right w:val="single" w:sz="4" w:space="0" w:color="000001"/>
-            </w:tcBorders>
-            <w:shd w:val="clear" w:color="auto" w:fill="FFFFFF"/>
-            <w:tcMar>
-              <w:left w:w="98" w:type="dxa"/>
-            </w:tcMar>
-          </w:tcPr>
-          <w:p>
-            <w:pPr>
-              <w:widowControl w:val="0"/>
-              <w:rPr>
-                <w:bCs/>
-              </w:rPr>
-            </w:pPr>
-          </w:p>
-        </w:tc>
-      </w:tr>
-      <w:tr>
-        <w:tc>
-          <w:tcPr>
-            <w:tcW w:w="7727" w:type="dxa"/>
-            <w:tcBorders>
-              <w:top w:val="single" w:sz="4" w:space="0" w:color="000001"/>
-              <w:left w:val="single" w:sz="4" w:space="0" w:color="000001"/>
-              <w:bottom w:val="single" w:sz="4" w:space="0" w:color="000001"/>
-              <w:right w:val="nil"/>
-            </w:tcBorders>
-            <w:shd w:val="clear" w:color="auto" w:fill="FFFFFF"/>
-            <w:tcMar>
-              <w:left w:w="98" w:type="dxa"/>
-            </w:tcMar>
-          </w:tcPr>
-          <w:p>
-            <w:pPr>
-              <w:widowControl w:val="0"/>
-              <w:rPr>
-                <w:bCs/>
-              </w:rPr>
-            </w:pPr>
-          </w:p>
-        </w:tc>
-        <w:tc>
-          <w:tcPr>
-            <w:tcW w:w="720" w:type="dxa"/>
-            <w:tcBorders>
-              <w:top w:val="single" w:sz="4" w:space="0" w:color="000001"/>
-              <w:left w:val="single" w:sz="4" w:space="0" w:color="000001"/>
-              <w:bottom w:val="single" w:sz="4" w:space="0" w:color="000001"/>
-              <w:right w:val="single" w:sz="4" w:space="0" w:color="000001"/>
-            </w:tcBorders>
-            <w:shd w:val="clear" w:color="auto" w:fill="FFFFFF"/>
-            <w:tcMar>
-              <w:left w:w="98" w:type="dxa"/>
-            </w:tcMar>
-          </w:tcPr>
-          <w:p>
-            <w:pPr>
-              <w:widowControl w:val="0"/>
-              <w:rPr>
-                <w:bCs/>
-              </w:rPr>
-            </w:pPr>
-          </w:p>
-        </w:tc>
-        <w:tc>
-          <w:tcPr>
-            <w:tcW w:w="805" w:type="dxa"/>
-            <w:tcBorders>
-              <w:top w:val="single" w:sz="4" w:space="0" w:color="000001"/>
-              <w:left w:val="single" w:sz="4" w:space="0" w:color="000001"/>
-              <w:bottom w:val="single" w:sz="4" w:space="0" w:color="000001"/>
-              <w:right w:val="single" w:sz="4" w:space="0" w:color="000001"/>
-            </w:tcBorders>
-            <w:shd w:val="clear" w:color="auto" w:fill="FFFFFF"/>
-            <w:tcMar>
-              <w:left w:w="98" w:type="dxa"/>
-            </w:tcMar>
-          </w:tcPr>
-          <w:p>
-            <w:pPr>
-              <w:widowControl w:val="0"/>
-              <w:rPr>
-                <w:bCs/>
-              </w:rPr>
-            </w:pPr>
-          </w:p>
-        </w:tc>
-      </w:tr>
-      <w:tr>
-        <w:tc>
-          <w:tcPr>
-            <w:tcW w:w="7727" w:type="dxa"/>
-            <w:tcBorders>
-              <w:top w:val="single" w:sz="4" w:space="0" w:color="000001"/>
-              <w:left w:val="single" w:sz="4" w:space="0" w:color="000001"/>
-              <w:bottom w:val="single" w:sz="4" w:space="0" w:color="000001"/>
-              <w:right w:val="nil"/>
-            </w:tcBorders>
-            <w:shd w:val="clear" w:color="auto" w:fill="FFFFFF"/>
-            <w:tcMar>
-              <w:left w:w="98" w:type="dxa"/>
-            </w:tcMar>
-          </w:tcPr>
-          <w:p>
-            <w:pPr>
-              <w:widowControl w:val="0"/>
-              <w:rPr>
-                <w:bCs/>
-              </w:rPr>
-            </w:pPr>
+            <w:r>
+              <w:rPr>
+                <w:bCs/>
+              </w:rPr>
+              <w:t>When you release the mouse button is the French phrase shown again?</w:t>
+            </w:r>
           </w:p>
         </w:tc>
         <w:tc>
@@ -3737,8 +4354,6 @@
               </w:rPr>
               <w:t>221B Blog</w:t>
             </w:r>
-            <w:bookmarkStart w:id="0" w:name="_GoBack"/>
-            <w:bookmarkEnd w:id="0"/>
           </w:p>
         </w:tc>
         <w:tc>
@@ -3881,8 +4496,65 @@
       <w:tr>
         <w:tc>
           <w:tcPr>
-            <w:tcW w:w="9252" w:type="dxa"/>
-            <w:gridSpan w:val="3"/>
+            <w:tcW w:w="7806" w:type="dxa"/>
+            <w:tcBorders>
+              <w:top w:val="single" w:sz="4" w:space="0" w:color="000001"/>
+              <w:left w:val="single" w:sz="4" w:space="0" w:color="000001"/>
+              <w:bottom w:val="single" w:sz="4" w:space="0" w:color="000001"/>
+              <w:right w:val="nil"/>
+            </w:tcBorders>
+            <w:shd w:val="clear" w:color="auto" w:fill="FFFFFF"/>
+            <w:tcMar>
+              <w:left w:w="98" w:type="dxa"/>
+            </w:tcMar>
+          </w:tcPr>
+          <w:p>
+            <w:pPr>
+              <w:widowControl w:val="0"/>
+              <w:rPr>
+                <w:bCs/>
+              </w:rPr>
+            </w:pPr>
+            <w:r>
+              <w:rPr>
+                <w:bCs/>
+              </w:rPr>
+              <w:t>When a user clicks on a heading in the menu across the top of the page, does</w:t>
+            </w:r>
+            <w:r>
+              <w:rPr>
+                <w:bCs/>
+              </w:rPr>
+              <w:t xml:space="preserve"> a sub-menu drop down?</w:t>
+            </w:r>
+          </w:p>
+        </w:tc>
+        <w:tc>
+          <w:tcPr>
+            <w:tcW w:w="673" w:type="dxa"/>
+            <w:tcBorders>
+              <w:top w:val="single" w:sz="4" w:space="0" w:color="000001"/>
+              <w:left w:val="single" w:sz="4" w:space="0" w:color="000001"/>
+              <w:bottom w:val="single" w:sz="4" w:space="0" w:color="000001"/>
+              <w:right w:val="single" w:sz="4" w:space="0" w:color="000001"/>
+            </w:tcBorders>
+            <w:shd w:val="clear" w:color="auto" w:fill="FFFFFF"/>
+            <w:tcMar>
+              <w:left w:w="98" w:type="dxa"/>
+            </w:tcMar>
+          </w:tcPr>
+          <w:p>
+            <w:pPr>
+              <w:widowControl w:val="0"/>
+              <w:rPr>
+                <w:bCs/>
+              </w:rPr>
+            </w:pPr>
+          </w:p>
+        </w:tc>
+        <w:tc>
+          <w:tcPr>
+            <w:tcW w:w="773" w:type="dxa"/>
             <w:tcBorders>
               <w:top w:val="single" w:sz="4" w:space="0" w:color="000001"/>
               <w:left w:val="single" w:sz="4" w:space="0" w:color="000001"/>
@@ -3926,219 +4598,12 @@
                 <w:bCs/>
               </w:rPr>
             </w:pPr>
-          </w:p>
-        </w:tc>
-        <w:tc>
-          <w:tcPr>
-            <w:tcW w:w="673" w:type="dxa"/>
-            <w:tcBorders>
-              <w:top w:val="single" w:sz="4" w:space="0" w:color="000001"/>
-              <w:left w:val="single" w:sz="4" w:space="0" w:color="000001"/>
-              <w:bottom w:val="single" w:sz="4" w:space="0" w:color="000001"/>
-              <w:right w:val="single" w:sz="4" w:space="0" w:color="000001"/>
-            </w:tcBorders>
-            <w:shd w:val="clear" w:color="auto" w:fill="FFFFFF"/>
-            <w:tcMar>
-              <w:left w:w="98" w:type="dxa"/>
-            </w:tcMar>
-          </w:tcPr>
-          <w:p>
-            <w:pPr>
-              <w:widowControl w:val="0"/>
-              <w:rPr>
-                <w:bCs/>
-              </w:rPr>
-            </w:pPr>
-          </w:p>
-        </w:tc>
-        <w:tc>
-          <w:tcPr>
-            <w:tcW w:w="773" w:type="dxa"/>
-            <w:tcBorders>
-              <w:top w:val="single" w:sz="4" w:space="0" w:color="000001"/>
-              <w:left w:val="single" w:sz="4" w:space="0" w:color="000001"/>
-              <w:bottom w:val="single" w:sz="4" w:space="0" w:color="000001"/>
-              <w:right w:val="single" w:sz="4" w:space="0" w:color="000001"/>
-            </w:tcBorders>
-            <w:shd w:val="clear" w:color="auto" w:fill="FFFFFF"/>
-            <w:tcMar>
-              <w:left w:w="98" w:type="dxa"/>
-            </w:tcMar>
-          </w:tcPr>
-          <w:p>
-            <w:pPr>
-              <w:widowControl w:val="0"/>
-              <w:rPr>
-                <w:bCs/>
-              </w:rPr>
-            </w:pPr>
-          </w:p>
-        </w:tc>
-      </w:tr>
-      <w:tr>
-        <w:tc>
-          <w:tcPr>
-            <w:tcW w:w="7806" w:type="dxa"/>
-            <w:tcBorders>
-              <w:top w:val="single" w:sz="4" w:space="0" w:color="000001"/>
-              <w:left w:val="single" w:sz="4" w:space="0" w:color="000001"/>
-              <w:bottom w:val="single" w:sz="4" w:space="0" w:color="000001"/>
-              <w:right w:val="nil"/>
-            </w:tcBorders>
-            <w:shd w:val="clear" w:color="auto" w:fill="FFFFFF"/>
-            <w:tcMar>
-              <w:left w:w="98" w:type="dxa"/>
-            </w:tcMar>
-          </w:tcPr>
-          <w:p>
-            <w:pPr>
-              <w:widowControl w:val="0"/>
-              <w:rPr>
-                <w:bCs/>
-              </w:rPr>
-            </w:pPr>
-          </w:p>
-        </w:tc>
-        <w:tc>
-          <w:tcPr>
-            <w:tcW w:w="673" w:type="dxa"/>
-            <w:tcBorders>
-              <w:top w:val="single" w:sz="4" w:space="0" w:color="000001"/>
-              <w:left w:val="single" w:sz="4" w:space="0" w:color="000001"/>
-              <w:bottom w:val="single" w:sz="4" w:space="0" w:color="000001"/>
-              <w:right w:val="single" w:sz="4" w:space="0" w:color="000001"/>
-            </w:tcBorders>
-            <w:shd w:val="clear" w:color="auto" w:fill="FFFFFF"/>
-            <w:tcMar>
-              <w:left w:w="98" w:type="dxa"/>
-            </w:tcMar>
-          </w:tcPr>
-          <w:p>
-            <w:pPr>
-              <w:widowControl w:val="0"/>
-              <w:rPr>
-                <w:bCs/>
-              </w:rPr>
-            </w:pPr>
-          </w:p>
-        </w:tc>
-        <w:tc>
-          <w:tcPr>
-            <w:tcW w:w="773" w:type="dxa"/>
-            <w:tcBorders>
-              <w:top w:val="single" w:sz="4" w:space="0" w:color="000001"/>
-              <w:left w:val="single" w:sz="4" w:space="0" w:color="000001"/>
-              <w:bottom w:val="single" w:sz="4" w:space="0" w:color="000001"/>
-              <w:right w:val="single" w:sz="4" w:space="0" w:color="000001"/>
-            </w:tcBorders>
-            <w:shd w:val="clear" w:color="auto" w:fill="FFFFFF"/>
-            <w:tcMar>
-              <w:left w:w="98" w:type="dxa"/>
-            </w:tcMar>
-          </w:tcPr>
-          <w:p>
-            <w:pPr>
-              <w:widowControl w:val="0"/>
-              <w:rPr>
-                <w:bCs/>
-              </w:rPr>
-            </w:pPr>
-          </w:p>
-        </w:tc>
-      </w:tr>
-      <w:tr>
-        <w:tc>
-          <w:tcPr>
-            <w:tcW w:w="7806" w:type="dxa"/>
-            <w:tcBorders>
-              <w:top w:val="single" w:sz="4" w:space="0" w:color="000001"/>
-              <w:left w:val="single" w:sz="4" w:space="0" w:color="000001"/>
-              <w:bottom w:val="single" w:sz="4" w:space="0" w:color="000001"/>
-              <w:right w:val="nil"/>
-            </w:tcBorders>
-            <w:shd w:val="clear" w:color="auto" w:fill="FFFFFF"/>
-            <w:tcMar>
-              <w:left w:w="98" w:type="dxa"/>
-            </w:tcMar>
-          </w:tcPr>
-          <w:p>
-            <w:pPr>
-              <w:widowControl w:val="0"/>
-              <w:rPr>
-                <w:bCs/>
-              </w:rPr>
-            </w:pPr>
-          </w:p>
-        </w:tc>
-        <w:tc>
-          <w:tcPr>
-            <w:tcW w:w="673" w:type="dxa"/>
-            <w:tcBorders>
-              <w:top w:val="single" w:sz="4" w:space="0" w:color="000001"/>
-              <w:left w:val="single" w:sz="4" w:space="0" w:color="000001"/>
-              <w:bottom w:val="single" w:sz="4" w:space="0" w:color="000001"/>
-              <w:right w:val="single" w:sz="4" w:space="0" w:color="000001"/>
-            </w:tcBorders>
-            <w:shd w:val="clear" w:color="auto" w:fill="FFFFFF"/>
-            <w:tcMar>
-              <w:left w:w="98" w:type="dxa"/>
-            </w:tcMar>
-          </w:tcPr>
-          <w:p>
-            <w:pPr>
-              <w:widowControl w:val="0"/>
-              <w:rPr>
-                <w:bCs/>
-              </w:rPr>
-            </w:pPr>
-          </w:p>
-        </w:tc>
-        <w:tc>
-          <w:tcPr>
-            <w:tcW w:w="773" w:type="dxa"/>
-            <w:tcBorders>
-              <w:top w:val="single" w:sz="4" w:space="0" w:color="000001"/>
-              <w:left w:val="single" w:sz="4" w:space="0" w:color="000001"/>
-              <w:bottom w:val="single" w:sz="4" w:space="0" w:color="000001"/>
-              <w:right w:val="single" w:sz="4" w:space="0" w:color="000001"/>
-            </w:tcBorders>
-            <w:shd w:val="clear" w:color="auto" w:fill="FFFFFF"/>
-            <w:tcMar>
-              <w:left w:w="98" w:type="dxa"/>
-            </w:tcMar>
-          </w:tcPr>
-          <w:p>
-            <w:pPr>
-              <w:widowControl w:val="0"/>
-              <w:rPr>
-                <w:bCs/>
-              </w:rPr>
-            </w:pPr>
-          </w:p>
-        </w:tc>
-      </w:tr>
-      <w:tr>
-        <w:tc>
-          <w:tcPr>
-            <w:tcW w:w="7806" w:type="dxa"/>
-            <w:tcBorders>
-              <w:top w:val="single" w:sz="4" w:space="0" w:color="000001"/>
-              <w:left w:val="single" w:sz="4" w:space="0" w:color="000001"/>
-              <w:bottom w:val="single" w:sz="4" w:space="0" w:color="000001"/>
-              <w:right w:val="nil"/>
-            </w:tcBorders>
-            <w:shd w:val="clear" w:color="auto" w:fill="FFFFFF"/>
-            <w:tcMar>
-              <w:left w:w="98" w:type="dxa"/>
-            </w:tcMar>
-          </w:tcPr>
-          <w:p>
-            <w:pPr>
-              <w:widowControl w:val="0"/>
-              <w:rPr>
-                <w:bCs/>
-              </w:rPr>
-            </w:pPr>
+            <w:r>
+              <w:rPr>
+                <w:bCs/>
+              </w:rPr>
+              <w:t>When the user clicks on the heading again, does the sub-menu disappear?</w:t>
+            </w:r>
           </w:p>
         </w:tc>
         <w:tc>
@@ -4215,6 +4680,8 @@
                 <w:bCs/>
               </w:rPr>
             </w:pPr>
+            <w:bookmarkStart w:id="0" w:name="_GoBack"/>
+            <w:bookmarkEnd w:id="0"/>
             <w:r>
               <w:rPr>
                 <w:bCs/>
@@ -6407,7 +6874,7 @@
   <w:style w:type="paragraph" w:default="1" w:styleId="Normal">
     <w:name w:val="Normal"/>
     <w:qFormat/>
-    <w:rsid w:val="00AC62D0"/>
+    <w:rsid w:val="006E69EB"/>
     <w:rPr>
       <w:sz w:val="24"/>
       <w:szCs w:val="24"/>
@@ -6634,6 +7101,11 @@
       <w:ind w:left="720"/>
       <w:contextualSpacing/>
     </w:pPr>
+  </w:style>
+  <w:style w:type="character" w:customStyle="1" w:styleId="apple-converted-space">
+    <w:name w:val="apple-converted-space"/>
+    <w:basedOn w:val="DefaultParagraphFont"/>
+    <w:rsid w:val="006E69EB"/>
   </w:style>
 </w:styles>
 </file>

</xml_diff>